<commit_message>
Adding MyRecipeApp - Working with JSON, Retrofit and Restful API
</commit_message>
<xml_diff>
--- a/The Complete Android 14 and Kotlin Development Masterclass.docx
+++ b/The Complete Android 14 and Kotlin Development Masterclass.docx
@@ -3724,7 +3724,7 @@
           <w:rFonts w:ascii="Courier New" w:hAnsi="Courier New" w:cs="Courier New"/>
           <w:sz w:val="21"/>
           <w:szCs w:val="21"/>
-          <w:lang w:val="es-CR"/>
+          <w:lang w:val="en-US"/>
         </w:rPr>
       </w:pPr>
       <w:r>
@@ -3741,7 +3741,7 @@
           <w:rFonts w:ascii="Courier New" w:hAnsi="Courier New" w:cs="Courier New"/>
           <w:sz w:val="21"/>
           <w:szCs w:val="21"/>
-          <w:lang w:val="es-CR"/>
+          <w:lang w:val="en-US"/>
         </w:rPr>
         <w:t>}</w:t>
       </w:r>
@@ -23675,27 +23675,19 @@
       <w:pPr>
         <w:pStyle w:val="Heading2"/>
         <w:rPr>
-          <w:lang w:val="en-US"/>
-        </w:rPr>
-      </w:pPr>
-      <w:proofErr w:type="spellStart"/>
-      <w:r>
-        <w:rPr>
-          <w:lang w:val="en-US"/>
-        </w:rPr>
-        <w:t>Clase</w:t>
-      </w:r>
-      <w:proofErr w:type="spellEnd"/>
-      <w:r>
-        <w:rPr>
-          <w:lang w:val="en-US"/>
-        </w:rPr>
-        <w:t xml:space="preserve"> </w:t>
-      </w:r>
-      <w:proofErr w:type="spellStart"/>
-      <w:r>
-        <w:rPr>
-          <w:lang w:val="en-US"/>
+          <w:lang w:val="es-CR"/>
+        </w:rPr>
+      </w:pPr>
+      <w:r>
+        <w:rPr>
+          <w:lang w:val="es-CR"/>
+        </w:rPr>
+        <w:t xml:space="preserve">Clase </w:t>
+      </w:r>
+      <w:proofErr w:type="spellStart"/>
+      <w:r>
+        <w:rPr>
+          <w:lang w:val="es-CR"/>
         </w:rPr>
         <w:t>ViewModel</w:t>
       </w:r>
@@ -24590,15 +24582,23 @@
       <w:pPr>
         <w:pStyle w:val="Heading2"/>
         <w:rPr>
-          <w:lang w:val="en-US"/>
-        </w:rPr>
-      </w:pPr>
-      <w:r>
-        <w:rPr>
-          <w:lang w:val="en-US"/>
-        </w:rPr>
-        <w:t>Open Function</w:t>
-      </w:r>
+          <w:lang w:val="es-CR"/>
+        </w:rPr>
+      </w:pPr>
+      <w:r>
+        <w:rPr>
+          <w:lang w:val="es-CR"/>
+        </w:rPr>
+        <w:t xml:space="preserve">Open </w:t>
+      </w:r>
+      <w:proofErr w:type="spellStart"/>
+      <w:r>
+        <w:rPr>
+          <w:lang w:val="es-CR"/>
+        </w:rPr>
+        <w:t>Function</w:t>
+      </w:r>
+      <w:proofErr w:type="spellEnd"/>
     </w:p>
     <w:p>
       <w:pPr>
@@ -24716,7 +24716,7 @@
       <w:pPr>
         <w:jc w:val="both"/>
         <w:rPr>
-          <w:lang w:val="es-CR"/>
+          <w:lang w:val="en-US"/>
         </w:rPr>
       </w:pPr>
       <w:r>
@@ -24767,33 +24767,49 @@
         </w:rPr>
         <w:t xml:space="preserve">. </w:t>
       </w:r>
-      <w:r>
-        <w:rPr>
-          <w:lang w:val="es-CR"/>
-        </w:rPr>
-        <w:t>Ejemplo:</w:t>
-      </w:r>
-    </w:p>
-    <w:p>
-      <w:pPr>
-        <w:jc w:val="both"/>
-        <w:rPr>
-          <w:lang w:val="es-CR"/>
-        </w:rPr>
-      </w:pPr>
-    </w:p>
-    <w:p>
-      <w:pPr>
-        <w:jc w:val="both"/>
-        <w:rPr>
-          <w:lang w:val="es-CR"/>
-        </w:rPr>
-      </w:pPr>
-      <w:r>
-        <w:rPr>
-          <w:lang w:val="es-CR"/>
-        </w:rPr>
-        <w:t>Clase base:</w:t>
+      <w:proofErr w:type="spellStart"/>
+      <w:r>
+        <w:rPr>
+          <w:lang w:val="en-US"/>
+        </w:rPr>
+        <w:t>Ejemplo</w:t>
+      </w:r>
+      <w:proofErr w:type="spellEnd"/>
+      <w:r>
+        <w:rPr>
+          <w:lang w:val="en-US"/>
+        </w:rPr>
+        <w:t>:</w:t>
+      </w:r>
+    </w:p>
+    <w:p>
+      <w:pPr>
+        <w:jc w:val="both"/>
+        <w:rPr>
+          <w:lang w:val="en-US"/>
+        </w:rPr>
+      </w:pPr>
+    </w:p>
+    <w:p>
+      <w:pPr>
+        <w:jc w:val="both"/>
+        <w:rPr>
+          <w:lang w:val="en-US"/>
+        </w:rPr>
+      </w:pPr>
+      <w:proofErr w:type="spellStart"/>
+      <w:r>
+        <w:rPr>
+          <w:lang w:val="en-US"/>
+        </w:rPr>
+        <w:t>Clase</w:t>
+      </w:r>
+      <w:proofErr w:type="spellEnd"/>
+      <w:r>
+        <w:rPr>
+          <w:lang w:val="en-US"/>
+        </w:rPr>
+        <w:t xml:space="preserve"> base:</w:t>
       </w:r>
     </w:p>
     <w:p>
@@ -24918,16 +24934,24 @@
       <w:pPr>
         <w:pStyle w:val="Heading2"/>
         <w:rPr>
-          <w:lang w:val="en-US"/>
-        </w:rPr>
-      </w:pPr>
-      <w:r>
-        <w:rPr>
-          <w:lang w:val="en-US"/>
+          <w:lang w:val="es-CR"/>
+        </w:rPr>
+      </w:pPr>
+      <w:r>
+        <w:rPr>
+          <w:lang w:val="es-CR"/>
         </w:rPr>
         <w:lastRenderedPageBreak/>
-        <w:t>Super Keyword</w:t>
-      </w:r>
+        <w:t xml:space="preserve">Super </w:t>
+      </w:r>
+      <w:proofErr w:type="spellStart"/>
+      <w:r>
+        <w:rPr>
+          <w:lang w:val="es-CR"/>
+        </w:rPr>
+        <w:t>Keyword</w:t>
+      </w:r>
+      <w:proofErr w:type="spellEnd"/>
     </w:p>
     <w:p>
       <w:pPr>
@@ -25181,36 +25205,14 @@
       <w:pPr>
         <w:jc w:val="both"/>
         <w:rPr>
-          <w:lang w:val="en-US"/>
-        </w:rPr>
-      </w:pPr>
-      <w:proofErr w:type="spellStart"/>
-      <w:r>
-        <w:rPr>
-          <w:lang w:val="en-US"/>
-        </w:rPr>
-        <w:t>Implementando</w:t>
-      </w:r>
-      <w:proofErr w:type="spellEnd"/>
-      <w:r>
-        <w:rPr>
-          <w:lang w:val="en-US"/>
-        </w:rPr>
-        <w:t xml:space="preserve"> la </w:t>
-      </w:r>
-      <w:proofErr w:type="spellStart"/>
-      <w:r>
-        <w:rPr>
-          <w:lang w:val="en-US"/>
-        </w:rPr>
-        <w:t>interfaz</w:t>
-      </w:r>
-      <w:proofErr w:type="spellEnd"/>
-      <w:r>
-        <w:rPr>
-          <w:lang w:val="en-US"/>
-        </w:rPr>
-        <w:t>:</w:t>
+          <w:lang w:val="es-CR"/>
+        </w:rPr>
+      </w:pPr>
+      <w:r>
+        <w:rPr>
+          <w:lang w:val="es-CR"/>
+        </w:rPr>
+        <w:t>Implementando la interfaz:</w:t>
       </w:r>
     </w:p>
     <w:p>
@@ -25371,14 +25373,22 @@
       <w:pPr>
         <w:pStyle w:val="Heading2"/>
         <w:rPr>
-          <w:lang w:val="en-US"/>
-        </w:rPr>
-      </w:pPr>
-      <w:r>
-        <w:rPr>
-          <w:lang w:val="en-US"/>
-        </w:rPr>
-        <w:t>Repositories in Android</w:t>
+          <w:lang w:val="es-CR"/>
+        </w:rPr>
+      </w:pPr>
+      <w:proofErr w:type="spellStart"/>
+      <w:r>
+        <w:rPr>
+          <w:lang w:val="es-CR"/>
+        </w:rPr>
+        <w:t>Repositories</w:t>
+      </w:r>
+      <w:proofErr w:type="spellEnd"/>
+      <w:r>
+        <w:rPr>
+          <w:lang w:val="es-CR"/>
+        </w:rPr>
+        <w:t xml:space="preserve"> in Android</w:t>
       </w:r>
     </w:p>
     <w:p>
@@ -25937,18 +25947,3051 @@
     </w:p>
     <w:p>
       <w:pPr>
-        <w:jc w:val="both"/>
-        <w:rPr>
-          <w:lang w:val="es-CR"/>
-        </w:rPr>
-      </w:pPr>
-    </w:p>
-    <w:p>
-      <w:pPr>
-        <w:jc w:val="both"/>
-        <w:rPr>
-          <w:lang w:val="es-CR"/>
-        </w:rPr>
+        <w:pStyle w:val="Heading1"/>
+        <w:rPr>
+          <w:lang w:val="en-US"/>
+        </w:rPr>
+      </w:pPr>
+      <w:r>
+        <w:rPr>
+          <w:lang w:val="en-US"/>
+        </w:rPr>
+        <w:t>JSON, Retrofit, HTTP Requests and R</w:t>
+      </w:r>
+      <w:r>
+        <w:rPr>
+          <w:lang w:val="en-US"/>
+        </w:rPr>
+        <w:t>estful APIs</w:t>
+      </w:r>
+    </w:p>
+    <w:p>
+      <w:pPr>
+        <w:pStyle w:val="Heading2"/>
+        <w:rPr>
+          <w:lang w:val="es-CR"/>
+        </w:rPr>
+      </w:pPr>
+      <w:r>
+        <w:rPr>
+          <w:lang w:val="es-CR"/>
+        </w:rPr>
+        <w:t>JSON</w:t>
+      </w:r>
+    </w:p>
+    <w:p>
+      <w:pPr>
+        <w:jc w:val="both"/>
+        <w:rPr>
+          <w:lang w:val="es-CR"/>
+        </w:rPr>
+      </w:pPr>
+      <w:r>
+        <w:rPr>
+          <w:lang w:val="es-CR"/>
+        </w:rPr>
+        <w:t xml:space="preserve">JavaScript </w:t>
+      </w:r>
+      <w:proofErr w:type="spellStart"/>
+      <w:r>
+        <w:rPr>
+          <w:lang w:val="es-CR"/>
+        </w:rPr>
+        <w:t>Object</w:t>
+      </w:r>
+      <w:proofErr w:type="spellEnd"/>
+      <w:r>
+        <w:rPr>
+          <w:lang w:val="es-CR"/>
+        </w:rPr>
+        <w:t xml:space="preserve"> </w:t>
+      </w:r>
+      <w:proofErr w:type="spellStart"/>
+      <w:r>
+        <w:rPr>
+          <w:lang w:val="es-CR"/>
+        </w:rPr>
+        <w:t>Notation</w:t>
+      </w:r>
+      <w:proofErr w:type="spellEnd"/>
+      <w:r>
+        <w:rPr>
+          <w:lang w:val="es-CR"/>
+        </w:rPr>
+        <w:t xml:space="preserve"> es un formato </w:t>
+      </w:r>
+      <w:r>
+        <w:rPr>
+          <w:lang w:val="es-CR"/>
+        </w:rPr>
+        <w:t>liviano para</w:t>
+      </w:r>
+      <w:r>
+        <w:rPr>
+          <w:lang w:val="es-CR"/>
+        </w:rPr>
+        <w:t xml:space="preserve"> la transmisión uniforme de datos.</w:t>
+      </w:r>
+      <w:r>
+        <w:rPr>
+          <w:lang w:val="es-CR"/>
+        </w:rPr>
+        <w:t xml:space="preserve"> Es fácil de leer y escribir para humanos y fácil de convertir y generar para las maquinas. </w:t>
+      </w:r>
+    </w:p>
+    <w:p>
+      <w:pPr>
+        <w:jc w:val="both"/>
+        <w:rPr>
+          <w:lang w:val="es-CR"/>
+        </w:rPr>
+      </w:pPr>
+      <w:r>
+        <w:rPr>
+          <w:lang w:val="es-CR"/>
+        </w:rPr>
+        <w:t>Algunas de las ventajas de usar JSON son:</w:t>
+      </w:r>
+    </w:p>
+    <w:p>
+      <w:pPr>
+        <w:pStyle w:val="ListParagraph"/>
+        <w:numPr>
+          <w:ilvl w:val="0"/>
+          <w:numId w:val="1"/>
+        </w:numPr>
+        <w:jc w:val="both"/>
+        <w:rPr>
+          <w:lang w:val="es-CR"/>
+        </w:rPr>
+      </w:pPr>
+      <w:r>
+        <w:rPr>
+          <w:lang w:val="es-CR"/>
+        </w:rPr>
+        <w:t>Simplicidad: al usar llaves para objectos y llaves cuadradas para representar listas.</w:t>
+      </w:r>
+    </w:p>
+    <w:p>
+      <w:pPr>
+        <w:pStyle w:val="ListParagraph"/>
+        <w:numPr>
+          <w:ilvl w:val="0"/>
+          <w:numId w:val="1"/>
+        </w:numPr>
+        <w:jc w:val="both"/>
+        <w:rPr>
+          <w:lang w:val="es-CR"/>
+        </w:rPr>
+      </w:pPr>
+      <w:r>
+        <w:rPr>
+          <w:lang w:val="es-CR"/>
+        </w:rPr>
+        <w:t>Universalidad: sin importar de donde venga</w:t>
+      </w:r>
+      <w:r>
+        <w:rPr>
+          <w:lang w:val="es-CR"/>
+        </w:rPr>
+        <w:t>n los datos, al usar JSON se asegura que cualquiera pueda entender el contenido sin usar un traductor.</w:t>
+      </w:r>
+    </w:p>
+    <w:p>
+      <w:pPr>
+        <w:pStyle w:val="ListParagraph"/>
+        <w:numPr>
+          <w:ilvl w:val="0"/>
+          <w:numId w:val="1"/>
+        </w:numPr>
+        <w:jc w:val="both"/>
+        <w:rPr>
+          <w:lang w:val="es-CR"/>
+        </w:rPr>
+      </w:pPr>
+      <w:r>
+        <w:rPr>
+          <w:lang w:val="es-CR"/>
+        </w:rPr>
+        <w:t>Compacidad</w:t>
+      </w:r>
+      <w:r>
+        <w:rPr>
+          <w:lang w:val="es-CR"/>
+        </w:rPr>
+        <w:t xml:space="preserve">: se eliminan detalles innecesarios. </w:t>
+      </w:r>
+    </w:p>
+    <w:p>
+      <w:pPr>
+        <w:pStyle w:val="ListParagraph"/>
+        <w:numPr>
+          <w:ilvl w:val="0"/>
+          <w:numId w:val="1"/>
+        </w:numPr>
+        <w:jc w:val="both"/>
+        <w:rPr>
+          <w:lang w:val="es-CR"/>
+        </w:rPr>
+      </w:pPr>
+      <w:r>
+        <w:rPr>
+          <w:lang w:val="es-CR"/>
+        </w:rPr>
+        <w:t xml:space="preserve">Jerarquía: </w:t>
+      </w:r>
+      <w:r>
+        <w:rPr>
+          <w:lang w:val="es-CR"/>
+        </w:rPr>
+        <w:t>permite representar objetos complejos al poder representar objetos anidados.</w:t>
+      </w:r>
+    </w:p>
+    <w:p>
+      <w:pPr>
+        <w:jc w:val="both"/>
+      </w:pPr>
+    </w:p>
+    <w:p>
+      <w:pPr>
+        <w:jc w:val="both"/>
+      </w:pPr>
+      <w:r>
+        <w:t xml:space="preserve">JSON se basa en una coleccion de pares de nombre/valor, que representan objetos. </w:t>
+      </w:r>
+    </w:p>
+    <w:p>
+      <w:pPr>
+        <w:jc w:val="both"/>
+      </w:pPr>
+    </w:p>
+    <w:p>
+      <w:pPr>
+        <w:pStyle w:val="Heading2"/>
+      </w:pPr>
+      <w:r>
+        <w:t>API (Application Programming Interface)</w:t>
+      </w:r>
+    </w:p>
+    <w:p>
+      <w:pPr>
+        <w:jc w:val="both"/>
+      </w:pPr>
+      <w:r>
+        <w:t xml:space="preserve">Un API es un set de reglas y definiciones que permiten a las aplicaciones comunicarse con otras. Definen metodos y formato de datos que las aplicaciones pueden usar para solicitar y cambiar informacion. </w:t>
+      </w:r>
+    </w:p>
+    <w:p>
+      <w:pPr>
+        <w:jc w:val="both"/>
+      </w:pPr>
+    </w:p>
+    <w:p>
+      <w:pPr>
+        <w:jc w:val="both"/>
+      </w:pPr>
+      <w:r>
+        <w:t>Hay varios tipos de APIs:</w:t>
+      </w:r>
+    </w:p>
+    <w:p>
+      <w:pPr>
+        <w:pStyle w:val="ListParagraph"/>
+        <w:numPr>
+          <w:ilvl w:val="0"/>
+          <w:numId w:val="1"/>
+        </w:numPr>
+        <w:jc w:val="both"/>
+      </w:pPr>
+      <w:r>
+        <w:rPr>
+          <w:b/>
+          <w:bCs/>
+        </w:rPr>
+        <w:t>Web API</w:t>
+      </w:r>
+      <w:r>
+        <w:t xml:space="preserve">: </w:t>
+      </w:r>
+      <w:r>
+        <w:t>Accesibles a traves de internet usando HTTP/HTTPS. Permiten a las aplicaciones interactuar con servicios y fuentes de datos externos, y comunmente usados en el desarrollo web para integrar servicios de terceros.</w:t>
+      </w:r>
+    </w:p>
+    <w:p>
+      <w:pPr>
+        <w:pStyle w:val="ListParagraph"/>
+        <w:numPr>
+          <w:ilvl w:val="0"/>
+          <w:numId w:val="1"/>
+        </w:numPr>
+        <w:jc w:val="both"/>
+      </w:pPr>
+      <w:r>
+        <w:rPr>
+          <w:b/>
+          <w:bCs/>
+        </w:rPr>
+        <w:t>Library o Framework APIs</w:t>
+      </w:r>
+      <w:r>
+        <w:t xml:space="preserve">: Set de rutinas, protocolos y herramientas para construir software y aplicaciones. </w:t>
+      </w:r>
+    </w:p>
+    <w:p>
+      <w:pPr>
+        <w:pStyle w:val="ListParagraph"/>
+        <w:numPr>
+          <w:ilvl w:val="0"/>
+          <w:numId w:val="1"/>
+        </w:numPr>
+        <w:jc w:val="both"/>
+      </w:pPr>
+      <w:r>
+        <w:rPr>
+          <w:b/>
+          <w:bCs/>
+        </w:rPr>
+        <w:t>OS APIs</w:t>
+      </w:r>
+      <w:r>
+        <w:t>:</w:t>
+      </w:r>
+      <w:r>
+        <w:t xml:space="preserve"> permiten interactuar con el sistema operativo, habilitando funcionalidades como leer archivos, interactuar con dispositivos de hardware y mas.</w:t>
+      </w:r>
+    </w:p>
+    <w:p>
+      <w:pPr>
+        <w:jc w:val="both"/>
+      </w:pPr>
+    </w:p>
+    <w:p>
+      <w:pPr>
+        <w:jc w:val="both"/>
+      </w:pPr>
+      <w:r>
+        <w:t>adfs</w:t>
+      </w:r>
+    </w:p>
+    <w:p>
+      <w:pPr>
+        <w:pStyle w:val="ListParagraph"/>
+        <w:numPr>
+          <w:ilvl w:val="0"/>
+          <w:numId w:val="2"/>
+        </w:numPr>
+        <w:jc w:val="both"/>
+      </w:pPr>
+      <w:r>
+        <w:rPr>
+          <w:b/>
+          <w:bCs/>
+        </w:rPr>
+        <w:lastRenderedPageBreak/>
+        <w:t>Endpoints</w:t>
+      </w:r>
+      <w:r>
+        <w:t>: Paths especificos or URLs a donde se pueden dirigir los requests.</w:t>
+      </w:r>
+    </w:p>
+    <w:p>
+      <w:pPr>
+        <w:pStyle w:val="ListParagraph"/>
+        <w:numPr>
+          <w:ilvl w:val="0"/>
+          <w:numId w:val="2"/>
+        </w:numPr>
+        <w:jc w:val="both"/>
+      </w:pPr>
+      <w:r>
+        <w:rPr>
+          <w:b/>
+          <w:bCs/>
+        </w:rPr>
+        <w:t>Methods:</w:t>
+      </w:r>
+      <w:r>
+        <w:t xml:space="preserve"> Metodos HTTP como GET, POST, PUT, DELETE, los cuales definen el tipo de operacion a llevar a cabo.</w:t>
+      </w:r>
+    </w:p>
+    <w:p>
+      <w:pPr>
+        <w:pStyle w:val="ListParagraph"/>
+        <w:numPr>
+          <w:ilvl w:val="0"/>
+          <w:numId w:val="2"/>
+        </w:numPr>
+        <w:jc w:val="both"/>
+      </w:pPr>
+      <w:r>
+        <w:rPr>
+          <w:b/>
+          <w:bCs/>
+        </w:rPr>
+        <w:t>Requests:</w:t>
+      </w:r>
+      <w:r>
+        <w:t xml:space="preserve"> La llamada al API, que consiste del endpoin, el metodo, headers y cualquier data enviada al API.</w:t>
+      </w:r>
+    </w:p>
+    <w:p>
+      <w:pPr>
+        <w:pStyle w:val="ListParagraph"/>
+        <w:numPr>
+          <w:ilvl w:val="0"/>
+          <w:numId w:val="2"/>
+        </w:numPr>
+        <w:jc w:val="both"/>
+      </w:pPr>
+      <w:r>
+        <w:rPr>
+          <w:b/>
+          <w:bCs/>
+        </w:rPr>
+        <w:t>Responses:</w:t>
+      </w:r>
+      <w:r>
+        <w:t xml:space="preserve"> Los datos devueltos por el API, usualmente en formato JSON o XML, junto con los codigos de status indicando si fue exitoso o si fallo.</w:t>
+      </w:r>
+    </w:p>
+    <w:p>
+      <w:pPr>
+        <w:jc w:val="both"/>
+      </w:pPr>
+    </w:p>
+    <w:p>
+      <w:pPr>
+        <w:pStyle w:val="Heading3"/>
+      </w:pPr>
+      <w:r>
+        <w:t>API Key</w:t>
+      </w:r>
+    </w:p>
+    <w:p>
+      <w:pPr>
+        <w:jc w:val="both"/>
+      </w:pPr>
+      <w:r>
+        <w:t>Un API key es un codigo que se utiliza para identificar al programa que llama al API, el developer o el usuario del website. Se usa para controlar el acceso.</w:t>
+      </w:r>
+    </w:p>
+    <w:p>
+      <w:pPr>
+        <w:jc w:val="both"/>
+      </w:pPr>
+    </w:p>
+    <w:p>
+      <w:pPr>
+        <w:jc w:val="both"/>
+      </w:pPr>
+      <w:r>
+        <w:t>El proposito de un API key es autenticar al usuario o la aplicacion que esta haciendo el request. Autorizar o controlar el acceso a ciertos endpoints. Monitorear el uso del API, limitando el numero de requests que se pueden hacer en un periodo especifico. Proveer seguimiento del uso del API, o informacion util para analisis.</w:t>
+      </w:r>
+    </w:p>
+    <w:p>
+      <w:pPr>
+        <w:jc w:val="both"/>
+      </w:pPr>
+    </w:p>
+    <w:p>
+      <w:pPr>
+        <w:pStyle w:val="Heading2"/>
+      </w:pPr>
+      <w:r>
+        <w:t>Gradle Scripts in Android Studio 14</w:t>
+      </w:r>
+    </w:p>
+    <w:p>
+      <w:pPr>
+        <w:jc w:val="both"/>
+      </w:pPr>
+      <w:r>
+        <w:t>Los scripts de Gradle manegan el proceso de construccion del app en Android Studio.</w:t>
+      </w:r>
+    </w:p>
+    <w:p>
+      <w:pPr>
+        <w:jc w:val="both"/>
+      </w:pPr>
+    </w:p>
+    <w:p>
+      <w:pPr>
+        <w:pStyle w:val="ListParagraph"/>
+        <w:numPr>
+          <w:ilvl w:val="0"/>
+          <w:numId w:val="4"/>
+        </w:numPr>
+        <w:jc w:val="both"/>
+      </w:pPr>
+      <w:r>
+        <w:rPr>
+          <w:b/>
+          <w:bCs/>
+        </w:rPr>
+        <w:t>Project-level build.gradle (top-level)</w:t>
+      </w:r>
+      <w:r>
+        <w:t>: Ubicado en la raíz del proyecto, define configuraciones comunes entre los modulos, como repositorios y classpath dependencies.</w:t>
+      </w:r>
+    </w:p>
+    <w:p>
+      <w:pPr>
+        <w:pStyle w:val="ListParagraph"/>
+        <w:numPr>
+          <w:ilvl w:val="0"/>
+          <w:numId w:val="4"/>
+        </w:numPr>
+        <w:jc w:val="both"/>
+      </w:pPr>
+      <w:r>
+        <w:rPr>
+          <w:b/>
+          <w:bCs/>
+        </w:rPr>
+        <w:t xml:space="preserve">Module-level build.gradle(app-level): </w:t>
+      </w:r>
+      <w:r>
+        <w:t>Ubicado en cada modulo. Especifica las configuraciones especificas del modulo, como el application ID, SDK version y dependencias.</w:t>
+      </w:r>
+    </w:p>
+    <w:p>
+      <w:pPr>
+        <w:pStyle w:val="ListParagraph"/>
+        <w:numPr>
+          <w:ilvl w:val="0"/>
+          <w:numId w:val="4"/>
+        </w:numPr>
+        <w:jc w:val="both"/>
+      </w:pPr>
+      <w:r>
+        <w:rPr>
+          <w:b/>
+          <w:bCs/>
+        </w:rPr>
+        <w:t>Gradle properties:</w:t>
+      </w:r>
+      <w:r>
+        <w:t xml:space="preserve"> Configuraciones que se aplican globalmente entre tareas y proyectos, como settings de memoria.</w:t>
+      </w:r>
+    </w:p>
+    <w:p>
+      <w:pPr>
+        <w:pStyle w:val="ListParagraph"/>
+        <w:numPr>
+          <w:ilvl w:val="0"/>
+          <w:numId w:val="4"/>
+        </w:numPr>
+        <w:jc w:val="both"/>
+      </w:pPr>
+      <w:r>
+        <w:rPr>
+          <w:b/>
+          <w:bCs/>
+        </w:rPr>
+        <w:t>Gradle Tasks:</w:t>
+      </w:r>
+      <w:r>
+        <w:t xml:space="preserve"> Acciones que Gradle ejecuta durante el proceso de build, como compilar y empaquetar el app. </w:t>
+      </w:r>
+    </w:p>
+    <w:p>
+      <w:pPr>
+        <w:jc w:val="both"/>
+      </w:pPr>
+    </w:p>
+    <w:p>
+      <w:pPr>
+        <w:pStyle w:val="Heading2"/>
+      </w:pPr>
+      <w:r>
+        <w:t xml:space="preserve">Dependencies </w:t>
+      </w:r>
+      <w:r>
+        <w:t>in Android Studio</w:t>
+      </w:r>
+    </w:p>
+    <w:p>
+      <w:pPr>
+        <w:jc w:val="both"/>
+      </w:pPr>
+      <w:r>
+        <w:t xml:space="preserve">Las dependencias son librerias o modulos externos que el proyecto utiliza. Proveen funcionalidades varias y permten construir aplicaciones ricas en funcionalidad. </w:t>
+      </w:r>
+    </w:p>
+    <w:p>
+      <w:pPr>
+        <w:jc w:val="both"/>
+      </w:pPr>
+    </w:p>
+    <w:p>
+      <w:pPr>
+        <w:pStyle w:val="ListParagraph"/>
+        <w:numPr>
+          <w:ilvl w:val="0"/>
+          <w:numId w:val="1"/>
+        </w:numPr>
+        <w:jc w:val="both"/>
+      </w:pPr>
+      <w:r>
+        <w:t>Library Dependencies:</w:t>
+      </w:r>
+    </w:p>
+    <w:p>
+      <w:pPr>
+        <w:pStyle w:val="ListParagraph"/>
+        <w:numPr>
+          <w:ilvl w:val="1"/>
+          <w:numId w:val="1"/>
+        </w:numPr>
+        <w:jc w:val="both"/>
+      </w:pPr>
+      <w:r>
+        <w:t>Librerias de Kotlin y Android: librerias pre construidas especificamente diseñadas para usarse con Kotlin y android como Kotlin Coroutines o Retrofit.</w:t>
+      </w:r>
+    </w:p>
+    <w:p>
+      <w:pPr>
+        <w:pStyle w:val="ListParagraph"/>
+        <w:numPr>
+          <w:ilvl w:val="0"/>
+          <w:numId w:val="1"/>
+        </w:numPr>
+        <w:jc w:val="both"/>
+      </w:pPr>
+      <w:r>
+        <w:t>SDK Dependencies:</w:t>
+      </w:r>
+    </w:p>
+    <w:p>
+      <w:pPr>
+        <w:pStyle w:val="ListParagraph"/>
+        <w:numPr>
+          <w:ilvl w:val="1"/>
+          <w:numId w:val="1"/>
+        </w:numPr>
+        <w:jc w:val="both"/>
+      </w:pPr>
+      <w:r>
+        <w:lastRenderedPageBreak/>
+        <w:t>Android Support Libraries: Como AndroidX o Jetpack components, ofrecen versioens compatibles de nuevas caracteristicas de Android y otras utilidades. Ejemplo: AndroidX RecyclerView</w:t>
+      </w:r>
+    </w:p>
+    <w:p>
+      <w:pPr>
+        <w:pStyle w:val="ListParagraph"/>
+        <w:numPr>
+          <w:ilvl w:val="0"/>
+          <w:numId w:val="1"/>
+        </w:numPr>
+        <w:jc w:val="both"/>
+      </w:pPr>
+      <w:r>
+        <w:t>Remote Dependencies</w:t>
+      </w:r>
+      <w:r>
+        <w:t>:</w:t>
+      </w:r>
+    </w:p>
+    <w:p>
+      <w:pPr>
+        <w:pStyle w:val="ListParagraph"/>
+        <w:numPr>
+          <w:ilvl w:val="1"/>
+          <w:numId w:val="1"/>
+        </w:numPr>
+        <w:jc w:val="both"/>
+      </w:pPr>
+      <w:r>
+        <w:t>Maven y Jcenter: Dependencias alojadas en repositorios remotos. Gradle se encarga de descargar e integrar estas librerias automaticamente.</w:t>
+      </w:r>
+    </w:p>
+    <w:p>
+      <w:pPr>
+        <w:jc w:val="both"/>
+      </w:pPr>
+    </w:p>
+    <w:p>
+      <w:pPr>
+        <w:pStyle w:val="Heading3"/>
+      </w:pPr>
+      <w:r>
+        <w:t>Agregar una Dependencia</w:t>
+      </w:r>
+    </w:p>
+    <w:p>
+      <w:pPr>
+        <w:jc w:val="both"/>
+      </w:pPr>
+    </w:p>
+    <w:p>
+      <w:pPr>
+        <w:jc w:val="both"/>
+      </w:pPr>
+      <w:r>
+        <w:t>Al crear un proyecto en Android, se crean un par de archivos llamados build.gradle.kts, uno es para el proyecto como tal, mientras el otro es para el modulo :app, es decir, por cada modulo que se cree en el proyecto, habrá uno de estos archivos.</w:t>
+      </w:r>
+    </w:p>
+    <w:p>
+      <w:pPr>
+        <w:jc w:val="both"/>
+      </w:pPr>
+    </w:p>
+    <w:p>
+      <w:pPr>
+        <w:jc w:val="both"/>
+      </w:pPr>
+      <w:r>
+        <w:t>En el build.gradle para el proyecto se pueden configurar los plugins que son comunes a todos los proyecto.</w:t>
+      </w:r>
+    </w:p>
+    <w:p>
+      <w:pPr>
+        <w:jc w:val="both"/>
+      </w:pPr>
+      <w:r>
+        <w:t>En el build.gradle para el modulo, se configuran las dependencias de cada modulo.</w:t>
+      </w:r>
+    </w:p>
+    <w:p>
+      <w:pPr>
+        <w:jc w:val="both"/>
+      </w:pPr>
+    </w:p>
+    <w:p>
+      <w:pPr>
+        <w:jc w:val="both"/>
+      </w:pPr>
+      <w:r>
+        <w:t>Ejemplo de otras dependencias que se pueden agregar:</w:t>
+      </w:r>
+    </w:p>
+    <w:p>
+      <w:pPr>
+        <w:jc w:val="both"/>
+      </w:pPr>
+    </w:p>
+    <w:p>
+      <w:pPr>
+        <w:shd w:val="clear" w:color="auto" w:fill="1E1F22"/>
+        <w:tabs>
+          <w:tab w:val="left" w:pos="916"/>
+          <w:tab w:val="left" w:pos="1832"/>
+          <w:tab w:val="left" w:pos="2748"/>
+          <w:tab w:val="left" w:pos="3664"/>
+          <w:tab w:val="left" w:pos="4580"/>
+          <w:tab w:val="left" w:pos="5496"/>
+          <w:tab w:val="left" w:pos="6412"/>
+          <w:tab w:val="left" w:pos="7328"/>
+          <w:tab w:val="left" w:pos="8244"/>
+          <w:tab w:val="left" w:pos="9160"/>
+          <w:tab w:val="left" w:pos="10076"/>
+          <w:tab w:val="left" w:pos="10992"/>
+          <w:tab w:val="left" w:pos="11908"/>
+          <w:tab w:val="left" w:pos="12824"/>
+          <w:tab w:val="left" w:pos="13740"/>
+          <w:tab w:val="left" w:pos="14656"/>
+        </w:tabs>
+        <w:rPr>
+          <w:rFonts w:ascii="Courier New" w:eastAsia="Times New Roman" w:hAnsi="Courier New" w:cs="Courier New"/>
+          <w:color w:val="A9B7C6"/>
+          <w:kern w:val="0"/>
+          <w:sz w:val="20"/>
+          <w:szCs w:val="20"/>
+          <w14:ligatures w14:val="none"/>
+        </w:rPr>
+      </w:pPr>
+      <w:r>
+        <w:rPr>
+          <w:rFonts w:ascii="Courier New" w:eastAsia="Times New Roman" w:hAnsi="Courier New" w:cs="Courier New"/>
+          <w:color w:val="808080"/>
+          <w:kern w:val="0"/>
+          <w:sz w:val="20"/>
+          <w:szCs w:val="20"/>
+          <w14:ligatures w14:val="none"/>
+        </w:rPr>
+        <w:t>//Compose ViewModel</w:t>
+      </w:r>
+      <w:r>
+        <w:rPr>
+          <w:rFonts w:ascii="Courier New" w:eastAsia="Times New Roman" w:hAnsi="Courier New" w:cs="Courier New"/>
+          <w:color w:val="808080"/>
+          <w:kern w:val="0"/>
+          <w:sz w:val="20"/>
+          <w:szCs w:val="20"/>
+          <w14:ligatures w14:val="none"/>
+        </w:rPr>
+        <w:br/>
+      </w:r>
+      <w:r>
+        <w:rPr>
+          <w:rFonts w:ascii="Courier New" w:eastAsia="Times New Roman" w:hAnsi="Courier New" w:cs="Courier New"/>
+          <w:i/>
+          <w:iCs/>
+          <w:color w:val="FFC66D"/>
+          <w:kern w:val="0"/>
+          <w:sz w:val="20"/>
+          <w:szCs w:val="20"/>
+          <w14:ligatures w14:val="none"/>
+        </w:rPr>
+        <w:t>implementation</w:t>
+      </w:r>
+      <w:r>
+        <w:rPr>
+          <w:rFonts w:ascii="Courier New" w:eastAsia="Times New Roman" w:hAnsi="Courier New" w:cs="Courier New"/>
+          <w:color w:val="A9B7C6"/>
+          <w:kern w:val="0"/>
+          <w:sz w:val="20"/>
+          <w:szCs w:val="20"/>
+          <w14:ligatures w14:val="none"/>
+        </w:rPr>
+        <w:t>(</w:t>
+      </w:r>
+      <w:r>
+        <w:rPr>
+          <w:rFonts w:ascii="Courier New" w:eastAsia="Times New Roman" w:hAnsi="Courier New" w:cs="Courier New"/>
+          <w:color w:val="6A8759"/>
+          <w:kern w:val="0"/>
+          <w:sz w:val="20"/>
+          <w:szCs w:val="20"/>
+          <w14:ligatures w14:val="none"/>
+        </w:rPr>
+        <w:t>"androidx.lifecycle:lifecycle-viewmodel-compose:2.7.0"</w:t>
+      </w:r>
+      <w:r>
+        <w:rPr>
+          <w:rFonts w:ascii="Courier New" w:eastAsia="Times New Roman" w:hAnsi="Courier New" w:cs="Courier New"/>
+          <w:color w:val="A9B7C6"/>
+          <w:kern w:val="0"/>
+          <w:sz w:val="20"/>
+          <w:szCs w:val="20"/>
+          <w14:ligatures w14:val="none"/>
+        </w:rPr>
+        <w:t>)</w:t>
+      </w:r>
+      <w:r>
+        <w:rPr>
+          <w:rFonts w:ascii="Courier New" w:eastAsia="Times New Roman" w:hAnsi="Courier New" w:cs="Courier New"/>
+          <w:color w:val="A9B7C6"/>
+          <w:kern w:val="0"/>
+          <w:sz w:val="20"/>
+          <w:szCs w:val="20"/>
+          <w14:ligatures w14:val="none"/>
+        </w:rPr>
+        <w:br/>
+      </w:r>
+      <w:r>
+        <w:rPr>
+          <w:rFonts w:ascii="Courier New" w:eastAsia="Times New Roman" w:hAnsi="Courier New" w:cs="Courier New"/>
+          <w:color w:val="A9B7C6"/>
+          <w:kern w:val="0"/>
+          <w:sz w:val="20"/>
+          <w:szCs w:val="20"/>
+          <w14:ligatures w14:val="none"/>
+        </w:rPr>
+        <w:br/>
+      </w:r>
+      <w:r>
+        <w:rPr>
+          <w:rFonts w:ascii="Courier New" w:eastAsia="Times New Roman" w:hAnsi="Courier New" w:cs="Courier New"/>
+          <w:color w:val="808080"/>
+          <w:kern w:val="0"/>
+          <w:sz w:val="20"/>
+          <w:szCs w:val="20"/>
+          <w14:ligatures w14:val="none"/>
+        </w:rPr>
+        <w:t>//Network calls</w:t>
+      </w:r>
+      <w:r>
+        <w:rPr>
+          <w:rFonts w:ascii="Courier New" w:eastAsia="Times New Roman" w:hAnsi="Courier New" w:cs="Courier New"/>
+          <w:color w:val="808080"/>
+          <w:kern w:val="0"/>
+          <w:sz w:val="20"/>
+          <w:szCs w:val="20"/>
+          <w14:ligatures w14:val="none"/>
+        </w:rPr>
+        <w:br/>
+      </w:r>
+      <w:r>
+        <w:rPr>
+          <w:rFonts w:ascii="Courier New" w:eastAsia="Times New Roman" w:hAnsi="Courier New" w:cs="Courier New"/>
+          <w:i/>
+          <w:iCs/>
+          <w:color w:val="FFC66D"/>
+          <w:kern w:val="0"/>
+          <w:sz w:val="20"/>
+          <w:szCs w:val="20"/>
+          <w14:ligatures w14:val="none"/>
+        </w:rPr>
+        <w:t>implementation</w:t>
+      </w:r>
+      <w:r>
+        <w:rPr>
+          <w:rFonts w:ascii="Courier New" w:eastAsia="Times New Roman" w:hAnsi="Courier New" w:cs="Courier New"/>
+          <w:color w:val="A9B7C6"/>
+          <w:kern w:val="0"/>
+          <w:sz w:val="20"/>
+          <w:szCs w:val="20"/>
+          <w14:ligatures w14:val="none"/>
+        </w:rPr>
+        <w:t>(</w:t>
+      </w:r>
+      <w:r>
+        <w:rPr>
+          <w:rFonts w:ascii="Courier New" w:eastAsia="Times New Roman" w:hAnsi="Courier New" w:cs="Courier New"/>
+          <w:color w:val="6A8759"/>
+          <w:kern w:val="0"/>
+          <w:sz w:val="20"/>
+          <w:szCs w:val="20"/>
+          <w14:ligatures w14:val="none"/>
+        </w:rPr>
+        <w:t>"com.squareup.retrofit2:retrofit:2.9.0"</w:t>
+      </w:r>
+      <w:r>
+        <w:rPr>
+          <w:rFonts w:ascii="Courier New" w:eastAsia="Times New Roman" w:hAnsi="Courier New" w:cs="Courier New"/>
+          <w:color w:val="A9B7C6"/>
+          <w:kern w:val="0"/>
+          <w:sz w:val="20"/>
+          <w:szCs w:val="20"/>
+          <w14:ligatures w14:val="none"/>
+        </w:rPr>
+        <w:t>)</w:t>
+      </w:r>
+      <w:r>
+        <w:rPr>
+          <w:rFonts w:ascii="Courier New" w:eastAsia="Times New Roman" w:hAnsi="Courier New" w:cs="Courier New"/>
+          <w:color w:val="A9B7C6"/>
+          <w:kern w:val="0"/>
+          <w:sz w:val="20"/>
+          <w:szCs w:val="20"/>
+          <w14:ligatures w14:val="none"/>
+        </w:rPr>
+        <w:br/>
+      </w:r>
+      <w:r>
+        <w:rPr>
+          <w:rFonts w:ascii="Courier New" w:eastAsia="Times New Roman" w:hAnsi="Courier New" w:cs="Courier New"/>
+          <w:color w:val="A9B7C6"/>
+          <w:kern w:val="0"/>
+          <w:sz w:val="20"/>
+          <w:szCs w:val="20"/>
+          <w14:ligatures w14:val="none"/>
+        </w:rPr>
+        <w:br/>
+      </w:r>
+      <w:r>
+        <w:rPr>
+          <w:rFonts w:ascii="Courier New" w:eastAsia="Times New Roman" w:hAnsi="Courier New" w:cs="Courier New"/>
+          <w:color w:val="808080"/>
+          <w:kern w:val="0"/>
+          <w:sz w:val="20"/>
+          <w:szCs w:val="20"/>
+          <w14:ligatures w14:val="none"/>
+        </w:rPr>
+        <w:t>//JSON to Kotlin objects</w:t>
+      </w:r>
+      <w:r>
+        <w:rPr>
+          <w:rFonts w:ascii="Courier New" w:eastAsia="Times New Roman" w:hAnsi="Courier New" w:cs="Courier New"/>
+          <w:color w:val="808080"/>
+          <w:kern w:val="0"/>
+          <w:sz w:val="20"/>
+          <w:szCs w:val="20"/>
+          <w14:ligatures w14:val="none"/>
+        </w:rPr>
+        <w:br/>
+      </w:r>
+      <w:r>
+        <w:rPr>
+          <w:rFonts w:ascii="Courier New" w:eastAsia="Times New Roman" w:hAnsi="Courier New" w:cs="Courier New"/>
+          <w:i/>
+          <w:iCs/>
+          <w:color w:val="FFC66D"/>
+          <w:kern w:val="0"/>
+          <w:sz w:val="20"/>
+          <w:szCs w:val="20"/>
+          <w14:ligatures w14:val="none"/>
+        </w:rPr>
+        <w:t>implementation</w:t>
+      </w:r>
+      <w:r>
+        <w:rPr>
+          <w:rFonts w:ascii="Courier New" w:eastAsia="Times New Roman" w:hAnsi="Courier New" w:cs="Courier New"/>
+          <w:color w:val="A9B7C6"/>
+          <w:kern w:val="0"/>
+          <w:sz w:val="20"/>
+          <w:szCs w:val="20"/>
+          <w14:ligatures w14:val="none"/>
+        </w:rPr>
+        <w:t>(</w:t>
+      </w:r>
+      <w:r>
+        <w:rPr>
+          <w:rFonts w:ascii="Courier New" w:eastAsia="Times New Roman" w:hAnsi="Courier New" w:cs="Courier New"/>
+          <w:color w:val="6A8759"/>
+          <w:kern w:val="0"/>
+          <w:sz w:val="20"/>
+          <w:szCs w:val="20"/>
+          <w14:ligatures w14:val="none"/>
+        </w:rPr>
+        <w:t>"com.squareup.retrofit2:converter-gson:2.9.0"</w:t>
+      </w:r>
+      <w:r>
+        <w:rPr>
+          <w:rFonts w:ascii="Courier New" w:eastAsia="Times New Roman" w:hAnsi="Courier New" w:cs="Courier New"/>
+          <w:color w:val="A9B7C6"/>
+          <w:kern w:val="0"/>
+          <w:sz w:val="20"/>
+          <w:szCs w:val="20"/>
+          <w14:ligatures w14:val="none"/>
+        </w:rPr>
+        <w:t>)</w:t>
+      </w:r>
+      <w:r>
+        <w:rPr>
+          <w:rFonts w:ascii="Courier New" w:eastAsia="Times New Roman" w:hAnsi="Courier New" w:cs="Courier New"/>
+          <w:color w:val="A9B7C6"/>
+          <w:kern w:val="0"/>
+          <w:sz w:val="20"/>
+          <w:szCs w:val="20"/>
+          <w14:ligatures w14:val="none"/>
+        </w:rPr>
+        <w:br/>
+      </w:r>
+      <w:r>
+        <w:rPr>
+          <w:rFonts w:ascii="Courier New" w:eastAsia="Times New Roman" w:hAnsi="Courier New" w:cs="Courier New"/>
+          <w:color w:val="A9B7C6"/>
+          <w:kern w:val="0"/>
+          <w:sz w:val="20"/>
+          <w:szCs w:val="20"/>
+          <w14:ligatures w14:val="none"/>
+        </w:rPr>
+        <w:br/>
+      </w:r>
+      <w:r>
+        <w:rPr>
+          <w:rFonts w:ascii="Courier New" w:eastAsia="Times New Roman" w:hAnsi="Courier New" w:cs="Courier New"/>
+          <w:color w:val="808080"/>
+          <w:kern w:val="0"/>
+          <w:sz w:val="20"/>
+          <w:szCs w:val="20"/>
+          <w14:ligatures w14:val="none"/>
+        </w:rPr>
+        <w:t>//Image loading</w:t>
+      </w:r>
+      <w:r>
+        <w:rPr>
+          <w:rFonts w:ascii="Courier New" w:eastAsia="Times New Roman" w:hAnsi="Courier New" w:cs="Courier New"/>
+          <w:color w:val="808080"/>
+          <w:kern w:val="0"/>
+          <w:sz w:val="20"/>
+          <w:szCs w:val="20"/>
+          <w14:ligatures w14:val="none"/>
+        </w:rPr>
+        <w:br/>
+      </w:r>
+      <w:r>
+        <w:rPr>
+          <w:rFonts w:ascii="Courier New" w:eastAsia="Times New Roman" w:hAnsi="Courier New" w:cs="Courier New"/>
+          <w:i/>
+          <w:iCs/>
+          <w:color w:val="FFC66D"/>
+          <w:kern w:val="0"/>
+          <w:sz w:val="20"/>
+          <w:szCs w:val="20"/>
+          <w14:ligatures w14:val="none"/>
+        </w:rPr>
+        <w:t>implementation</w:t>
+      </w:r>
+      <w:r>
+        <w:rPr>
+          <w:rFonts w:ascii="Courier New" w:eastAsia="Times New Roman" w:hAnsi="Courier New" w:cs="Courier New"/>
+          <w:color w:val="A9B7C6"/>
+          <w:kern w:val="0"/>
+          <w:sz w:val="20"/>
+          <w:szCs w:val="20"/>
+          <w14:ligatures w14:val="none"/>
+        </w:rPr>
+        <w:t>(</w:t>
+      </w:r>
+      <w:r>
+        <w:rPr>
+          <w:rFonts w:ascii="Courier New" w:eastAsia="Times New Roman" w:hAnsi="Courier New" w:cs="Courier New"/>
+          <w:color w:val="6A8759"/>
+          <w:kern w:val="0"/>
+          <w:sz w:val="20"/>
+          <w:szCs w:val="20"/>
+          <w14:ligatures w14:val="none"/>
+        </w:rPr>
+        <w:t>"io.coil-kt:coil-compose:2.4.0"</w:t>
+      </w:r>
+      <w:r>
+        <w:rPr>
+          <w:rFonts w:ascii="Courier New" w:eastAsia="Times New Roman" w:hAnsi="Courier New" w:cs="Courier New"/>
+          <w:color w:val="A9B7C6"/>
+          <w:kern w:val="0"/>
+          <w:sz w:val="20"/>
+          <w:szCs w:val="20"/>
+          <w14:ligatures w14:val="none"/>
+        </w:rPr>
+        <w:t>)</w:t>
+      </w:r>
+    </w:p>
+    <w:p>
+      <w:pPr>
+        <w:jc w:val="both"/>
+      </w:pPr>
+    </w:p>
+    <w:p>
+      <w:pPr>
+        <w:jc w:val="both"/>
+      </w:pPr>
+      <w:r>
+        <w:t xml:space="preserve">Estas dependencias </w:t>
+      </w:r>
+      <w:r>
+        <w:t>se usan en el proyecto MyRecipeApp, para hacer llamadas al API, trabajar con el ViewModel y facilitar la carga de imagenes.</w:t>
+      </w:r>
+    </w:p>
+    <w:p>
+      <w:pPr>
+        <w:jc w:val="both"/>
+      </w:pPr>
+    </w:p>
+    <w:p>
+      <w:pPr>
+        <w:pStyle w:val="Heading2"/>
+      </w:pPr>
+      <w:r>
+        <w:t>Retrofit</w:t>
+      </w:r>
+    </w:p>
+    <w:p>
+      <w:pPr>
+        <w:jc w:val="both"/>
+      </w:pPr>
+      <w:r>
+        <w:t xml:space="preserve">Retrofit es un cliente HTTP de tipo seguro para Android y Java, muy usado en aplicaciones Android. </w:t>
+      </w:r>
+    </w:p>
+    <w:p>
+      <w:pPr>
+        <w:jc w:val="both"/>
+      </w:pPr>
+    </w:p>
+    <w:p>
+      <w:pPr>
+        <w:pStyle w:val="ListParagraph"/>
+        <w:numPr>
+          <w:ilvl w:val="0"/>
+          <w:numId w:val="1"/>
+        </w:numPr>
+        <w:jc w:val="both"/>
+      </w:pPr>
+      <w:r>
+        <w:t>Retrofit simplifica el proceso de hacer requests HTTP a REST APIs, manejando la construccion de la URL, la session y el procesamiento de errores.</w:t>
+      </w:r>
+    </w:p>
+    <w:p>
+      <w:pPr>
+        <w:pStyle w:val="ListParagraph"/>
+        <w:numPr>
+          <w:ilvl w:val="0"/>
+          <w:numId w:val="1"/>
+        </w:numPr>
+        <w:jc w:val="both"/>
+      </w:pPr>
+      <w:r>
+        <w:t>Permite convertir automaticamente responses de JSON o XML en objetos Kotlin o Java.</w:t>
+      </w:r>
+    </w:p>
+    <w:p>
+      <w:pPr>
+        <w:pStyle w:val="ListParagraph"/>
+        <w:numPr>
+          <w:ilvl w:val="0"/>
+          <w:numId w:val="1"/>
+        </w:numPr>
+        <w:jc w:val="both"/>
+      </w:pPr>
+      <w:r>
+        <w:t>Usa Annotations para definir lod endpoints del API y lo HTTP methods.</w:t>
+      </w:r>
+    </w:p>
+    <w:p>
+      <w:pPr>
+        <w:pStyle w:val="ListParagraph"/>
+        <w:numPr>
+          <w:ilvl w:val="0"/>
+          <w:numId w:val="1"/>
+        </w:numPr>
+        <w:jc w:val="both"/>
+      </w:pPr>
+      <w:r>
+        <w:lastRenderedPageBreak/>
+        <w:t>Tiene una buena integracion con Corutinas de Kotlin, permitiendo una facil implementacion de requests y responses asíncronos.</w:t>
+      </w:r>
+    </w:p>
+    <w:p>
+      <w:pPr>
+        <w:jc w:val="both"/>
+      </w:pPr>
+    </w:p>
+    <w:p>
+      <w:pPr>
+        <w:jc w:val="both"/>
+      </w:pPr>
+      <w:r>
+        <w:t>Ejemplo:</w:t>
+      </w:r>
+    </w:p>
+    <w:p>
+      <w:pPr>
+        <w:jc w:val="both"/>
+      </w:pPr>
+    </w:p>
+    <w:p>
+      <w:pPr>
+        <w:pStyle w:val="CodeExample"/>
+      </w:pPr>
+      <w:r>
+        <w:t>import retrofit2.Retrofit</w:t>
+      </w:r>
+    </w:p>
+    <w:p>
+      <w:pPr>
+        <w:pStyle w:val="CodeExample"/>
+      </w:pPr>
+      <w:r>
+        <w:t>import retrofit2.converter.gson.GsonConverterFactory</w:t>
+      </w:r>
+    </w:p>
+    <w:p>
+      <w:pPr>
+        <w:pStyle w:val="CodeExample"/>
+      </w:pPr>
+      <w:r>
+        <w:t>import retrofit2.http.GET</w:t>
+      </w:r>
+    </w:p>
+    <w:p>
+      <w:pPr>
+        <w:pStyle w:val="CodeExample"/>
+      </w:pPr>
+      <w:r>
+        <w:t> </w:t>
+      </w:r>
+    </w:p>
+    <w:p>
+      <w:pPr>
+        <w:pStyle w:val="CodeExample"/>
+      </w:pPr>
+      <w:r>
+        <w:rPr>
+          <w:i/>
+          <w:iCs/>
+        </w:rPr>
+        <w:t>// Define the API endpoints</w:t>
+      </w:r>
+    </w:p>
+    <w:p>
+      <w:pPr>
+        <w:pStyle w:val="CodeExample"/>
+      </w:pPr>
+      <w:r>
+        <w:t>interface ApiService {</w:t>
+      </w:r>
+    </w:p>
+    <w:p>
+      <w:pPr>
+        <w:pStyle w:val="CodeExample"/>
+      </w:pPr>
+      <w:r>
+        <w:t>    @GET("users/1")</w:t>
+      </w:r>
+    </w:p>
+    <w:p>
+      <w:pPr>
+        <w:pStyle w:val="CodeExample"/>
+      </w:pPr>
+      <w:r>
+        <w:t>    suspend fun getUser(): User</w:t>
+      </w:r>
+    </w:p>
+    <w:p>
+      <w:pPr>
+        <w:pStyle w:val="CodeExample"/>
+      </w:pPr>
+      <w:r>
+        <w:t>}</w:t>
+      </w:r>
+    </w:p>
+    <w:p>
+      <w:pPr>
+        <w:pStyle w:val="CodeExample"/>
+      </w:pPr>
+      <w:r>
+        <w:t> </w:t>
+      </w:r>
+    </w:p>
+    <w:p>
+      <w:pPr>
+        <w:pStyle w:val="CodeExample"/>
+      </w:pPr>
+      <w:r>
+        <w:rPr>
+          <w:i/>
+          <w:iCs/>
+        </w:rPr>
+        <w:t>// Create a Retrofit instance</w:t>
+      </w:r>
+    </w:p>
+    <w:p>
+      <w:pPr>
+        <w:pStyle w:val="CodeExample"/>
+      </w:pPr>
+      <w:r>
+        <w:t>val retrofit = Retrofit.Builder()</w:t>
+      </w:r>
+    </w:p>
+    <w:p>
+      <w:pPr>
+        <w:pStyle w:val="CodeExample"/>
+      </w:pPr>
+      <w:r>
+        <w:t>    .baseUrl("https://jsonplaceholder.typicode.com/")</w:t>
+      </w:r>
+    </w:p>
+    <w:p>
+      <w:pPr>
+        <w:pStyle w:val="CodeExample"/>
+      </w:pPr>
+      <w:r>
+        <w:t>    .addConverterFactory(GsonConverterFactory.create())</w:t>
+      </w:r>
+    </w:p>
+    <w:p>
+      <w:pPr>
+        <w:pStyle w:val="CodeExample"/>
+      </w:pPr>
+      <w:r>
+        <w:t>    .build()</w:t>
+      </w:r>
+    </w:p>
+    <w:p>
+      <w:pPr>
+        <w:pStyle w:val="CodeExample"/>
+      </w:pPr>
+      <w:r>
+        <w:t> </w:t>
+      </w:r>
+    </w:p>
+    <w:p>
+      <w:pPr>
+        <w:pStyle w:val="CodeExample"/>
+      </w:pPr>
+      <w:r>
+        <w:rPr>
+          <w:i/>
+          <w:iCs/>
+        </w:rPr>
+        <w:t>// Create an API service instance</w:t>
+      </w:r>
+    </w:p>
+    <w:p>
+      <w:pPr>
+        <w:pStyle w:val="CodeExample"/>
+      </w:pPr>
+      <w:r>
+        <w:t>val apiService = retrofit.create(ApiService::class.java)</w:t>
+      </w:r>
+    </w:p>
+    <w:p>
+      <w:pPr>
+        <w:pStyle w:val="CodeExample"/>
+      </w:pPr>
+      <w:r>
+        <w:t> </w:t>
+      </w:r>
+    </w:p>
+    <w:p>
+      <w:pPr>
+        <w:pStyle w:val="CodeExample"/>
+      </w:pPr>
+      <w:r>
+        <w:rPr>
+          <w:i/>
+          <w:iCs/>
+        </w:rPr>
+        <w:t>// Make an API request</w:t>
+      </w:r>
+    </w:p>
+    <w:p>
+      <w:pPr>
+        <w:pStyle w:val="CodeExample"/>
+      </w:pPr>
+      <w:r>
+        <w:t>val user = apiService.getUser()</w:t>
+      </w:r>
+    </w:p>
+    <w:p>
+      <w:pPr>
+        <w:jc w:val="both"/>
+      </w:pPr>
+    </w:p>
+    <w:p>
+      <w:pPr>
+        <w:jc w:val="both"/>
+      </w:pPr>
+      <w:r>
+        <w:t xml:space="preserve">En el previo ejemplo, se crea un ApiService que basicamente define los endpoints del API, es decir, las llamadas que se pueden hacer al API a traves de funciones </w:t>
+      </w:r>
+      <w:r>
+        <w:rPr>
+          <w:b/>
+          <w:bCs/>
+        </w:rPr>
+        <w:t>suspend</w:t>
+      </w:r>
+      <w:r>
+        <w:t>.</w:t>
+      </w:r>
+      <w:r>
+        <w:t xml:space="preserve"> Una funcion suspend es un tipo de funcion que se debe ejecutar en segundo plano, no en el hilo principal del app.</w:t>
+      </w:r>
+    </w:p>
+    <w:p>
+      <w:pPr>
+        <w:jc w:val="both"/>
+      </w:pPr>
+    </w:p>
+    <w:p>
+      <w:pPr>
+        <w:jc w:val="both"/>
+      </w:pPr>
+      <w:r>
+        <w:t xml:space="preserve">El annotation de la funcion suspend fun getUser indica que se debe hacer un request de tipo HTTP GET al endpoint “users/1”. </w:t>
+      </w:r>
+    </w:p>
+    <w:p>
+      <w:pPr>
+        <w:jc w:val="both"/>
+      </w:pPr>
+    </w:p>
+    <w:p>
+      <w:pPr>
+        <w:jc w:val="both"/>
+      </w:pPr>
+      <w:r>
+        <w:t xml:space="preserve">Se define tambien una instancia de retrofit a la que se le pasa la URL base y se usa el addConverterFactory para especificar que </w:t>
+      </w:r>
+      <w:r>
+        <w:t>haga la conversion entre JSON y objectos Kotlin al recibir responses.</w:t>
+      </w:r>
+    </w:p>
+    <w:p>
+      <w:pPr>
+        <w:jc w:val="both"/>
+      </w:pPr>
+    </w:p>
+    <w:p>
+      <w:pPr>
+        <w:jc w:val="both"/>
+      </w:pPr>
+      <w:r>
+        <w:t>Luego se crea una instancia del ApiService, el cual se usa al final para obtener la informacion del usuario.</w:t>
+      </w:r>
+    </w:p>
+    <w:p>
+      <w:pPr>
+        <w:jc w:val="both"/>
+      </w:pPr>
+    </w:p>
+    <w:p>
+      <w:pPr>
+        <w:pStyle w:val="Heading2"/>
+      </w:pPr>
+      <w:r>
+        <w:t>Coroutines in Android Development</w:t>
+      </w:r>
+    </w:p>
+    <w:p>
+      <w:pPr>
+        <w:jc w:val="both"/>
+      </w:pPr>
+      <w:r>
+        <w:t>Las corutinas son una caracteristica de Kotlin que hacen las programacion asíncrona mas manejable y concisa.</w:t>
+      </w:r>
+    </w:p>
+    <w:p>
+      <w:pPr>
+        <w:jc w:val="both"/>
+      </w:pPr>
+    </w:p>
+    <w:p>
+      <w:pPr>
+        <w:jc w:val="both"/>
+      </w:pPr>
+      <w:r>
+        <w:lastRenderedPageBreak/>
+        <w:t>Facilitan escribir codigo asíncrono de manera secuencial, haciendolo mas facil de entender.</w:t>
+      </w:r>
+      <w:r>
+        <w:t xml:space="preserve"> Algunos componentes y parte de la sintaxis de las corutinas son:</w:t>
+      </w:r>
+    </w:p>
+    <w:p>
+      <w:pPr>
+        <w:jc w:val="both"/>
+      </w:pPr>
+    </w:p>
+    <w:p>
+      <w:pPr>
+        <w:pStyle w:val="ListParagraph"/>
+        <w:numPr>
+          <w:ilvl w:val="0"/>
+          <w:numId w:val="1"/>
+        </w:numPr>
+        <w:jc w:val="both"/>
+      </w:pPr>
+      <w:r>
+        <w:rPr>
+          <w:b/>
+          <w:bCs/>
+        </w:rPr>
+        <w:t>Suspend Functions</w:t>
+      </w:r>
+      <w:r>
+        <w:t>: Funciones marcadas con el keyword suspend pueden ser pausadas y reanudadas, permitiendo la ejecucion asíncrona que no bloquea la aplicación. Estas pueden ser invocadas desde otras funciones Suspend o dentro del scope de una corutinea.</w:t>
+      </w:r>
+    </w:p>
+    <w:p>
+      <w:pPr>
+        <w:pStyle w:val="ListParagraph"/>
+        <w:numPr>
+          <w:ilvl w:val="0"/>
+          <w:numId w:val="1"/>
+        </w:numPr>
+        <w:jc w:val="both"/>
+      </w:pPr>
+      <w:r>
+        <w:rPr>
+          <w:b/>
+          <w:bCs/>
+        </w:rPr>
+        <w:t xml:space="preserve">Coroutine builder </w:t>
+      </w:r>
+      <w:r>
+        <w:t xml:space="preserve">– </w:t>
+      </w:r>
+      <w:r>
+        <w:rPr>
+          <w:b/>
+          <w:bCs/>
+        </w:rPr>
+        <w:t xml:space="preserve">launch: </w:t>
+      </w:r>
+      <w:r>
+        <w:t>inicia una nueva corutina sin bloquear el hilo actual y retorna una referencia de la corutina como un Job.</w:t>
+      </w:r>
+    </w:p>
+    <w:p>
+      <w:pPr>
+        <w:pStyle w:val="ListParagraph"/>
+        <w:numPr>
+          <w:ilvl w:val="0"/>
+          <w:numId w:val="1"/>
+        </w:numPr>
+        <w:jc w:val="both"/>
+      </w:pPr>
+      <w:r>
+        <w:rPr>
+          <w:b/>
+          <w:bCs/>
+        </w:rPr>
+        <w:t>Coroutine builder - async</w:t>
+      </w:r>
+      <w:r>
+        <w:t>:</w:t>
+      </w:r>
+      <w:r>
+        <w:t xml:space="preserve"> Inicia una nueva corutina y retorna un Deferred, </w:t>
+      </w:r>
+      <w:r>
+        <w:t>que es un futuro cancelable sin bloqueo que representa el resultado.</w:t>
+      </w:r>
+    </w:p>
+    <w:p>
+      <w:pPr>
+        <w:pStyle w:val="ListParagraph"/>
+        <w:numPr>
+          <w:ilvl w:val="0"/>
+          <w:numId w:val="1"/>
+        </w:numPr>
+        <w:jc w:val="both"/>
+      </w:pPr>
+      <w:r>
+        <w:rPr>
+          <w:b/>
+          <w:bCs/>
+        </w:rPr>
+        <w:t>Scope</w:t>
+      </w:r>
+      <w:r>
+        <w:t>:</w:t>
+      </w:r>
+      <w:r>
+        <w:t xml:space="preserve"> el Scope controla la vida de la corutina. </w:t>
+      </w:r>
+    </w:p>
+    <w:p>
+      <w:pPr>
+        <w:jc w:val="both"/>
+      </w:pPr>
+    </w:p>
+    <w:p>
+      <w:pPr>
+        <w:jc w:val="both"/>
+      </w:pPr>
+      <w:r>
+        <w:t xml:space="preserve">Ejemplo: </w:t>
+      </w:r>
+    </w:p>
+    <w:p>
+      <w:pPr>
+        <w:jc w:val="both"/>
+      </w:pPr>
+    </w:p>
+    <w:p>
+      <w:pPr>
+        <w:pStyle w:val="CodeExample"/>
+      </w:pPr>
+      <w:r>
+        <w:t>suspend fun fetchData() {</w:t>
+      </w:r>
+    </w:p>
+    <w:p>
+      <w:pPr>
+        <w:pStyle w:val="CodeExample"/>
+      </w:pPr>
+      <w:r>
+        <w:t>    </w:t>
+      </w:r>
+      <w:r>
+        <w:rPr>
+          <w:i/>
+          <w:iCs/>
+        </w:rPr>
+        <w:t>// Simulate a network call or any asynchronous operation</w:t>
+      </w:r>
+    </w:p>
+    <w:p>
+      <w:pPr>
+        <w:pStyle w:val="CodeExample"/>
+      </w:pPr>
+      <w:r>
+        <w:t>    delay(1000)</w:t>
+      </w:r>
+    </w:p>
+    <w:p>
+      <w:pPr>
+        <w:pStyle w:val="CodeExample"/>
+      </w:pPr>
+      <w:r>
+        <w:t>    println("Data fetched successfully")</w:t>
+      </w:r>
+    </w:p>
+    <w:p>
+      <w:pPr>
+        <w:pStyle w:val="CodeExample"/>
+      </w:pPr>
+      <w:r>
+        <w:t>}</w:t>
+      </w:r>
+    </w:p>
+    <w:p>
+      <w:pPr>
+        <w:pStyle w:val="CodeExample"/>
+      </w:pPr>
+      <w:r>
+        <w:t> </w:t>
+      </w:r>
+    </w:p>
+    <w:p>
+      <w:pPr>
+        <w:pStyle w:val="CodeExample"/>
+      </w:pPr>
+      <w:r>
+        <w:rPr>
+          <w:i/>
+          <w:iCs/>
+        </w:rPr>
+        <w:t>// Calling the suspend function within a coroutine scope</w:t>
+      </w:r>
+    </w:p>
+    <w:p>
+      <w:pPr>
+        <w:pStyle w:val="CodeExample"/>
+      </w:pPr>
+      <w:r>
+        <w:t>GlobalScope.launch {</w:t>
+      </w:r>
+    </w:p>
+    <w:p>
+      <w:pPr>
+        <w:pStyle w:val="CodeExample"/>
+      </w:pPr>
+      <w:r>
+        <w:t>    fetchData()</w:t>
+      </w:r>
+    </w:p>
+    <w:p>
+      <w:pPr>
+        <w:pStyle w:val="CodeExample"/>
+      </w:pPr>
+      <w:r>
+        <w:t>}</w:t>
+      </w:r>
+    </w:p>
+    <w:p>
+      <w:pPr>
+        <w:jc w:val="both"/>
+      </w:pPr>
+    </w:p>
+    <w:p>
+      <w:pPr>
+        <w:jc w:val="both"/>
+      </w:pPr>
+      <w:r>
+        <w:t>La f</w:t>
+      </w:r>
+      <w:r>
+        <w:t>uncion</w:t>
+      </w:r>
+      <w:r>
+        <w:rPr>
+          <w:rFonts w:ascii="Courier New" w:hAnsi="Courier New" w:cs="Courier New"/>
+          <w:sz w:val="21"/>
+          <w:szCs w:val="21"/>
+        </w:rPr>
+        <w:t xml:space="preserve"> suspend fun fetchData()</w:t>
+      </w:r>
+      <w:r>
+        <w:t xml:space="preserve"> es una funcion suspend, puede ejecutar operaciones largas sin bloquear el hilo principal. El keyword suspend indica que puede ser pausada o reanudada.</w:t>
+      </w:r>
+    </w:p>
+    <w:p>
+      <w:pPr>
+        <w:jc w:val="both"/>
+      </w:pPr>
+    </w:p>
+    <w:p>
+      <w:pPr>
+        <w:jc w:val="both"/>
+      </w:pPr>
+      <w:r>
+        <w:t>La liena GlobalScope.launch</w:t>
+      </w:r>
+      <w:r>
+        <w:t xml:space="preserve"> {… } es donde se ejecuta la nueva corutina. </w:t>
+      </w:r>
+    </w:p>
+    <w:p>
+      <w:pPr>
+        <w:jc w:val="both"/>
+      </w:pPr>
+    </w:p>
+    <w:p>
+      <w:pPr>
+        <w:jc w:val="both"/>
+      </w:pPr>
+    </w:p>
+    <w:p>
+      <w:pPr>
+        <w:jc w:val="both"/>
+      </w:pPr>
+      <w:r>
+        <w:t>Otro ejemplo es:</w:t>
+      </w:r>
+    </w:p>
+    <w:p>
+      <w:pPr>
+        <w:jc w:val="both"/>
+      </w:pPr>
+    </w:p>
+    <w:p>
+      <w:pPr>
+        <w:pStyle w:val="CodeExample"/>
+      </w:pPr>
+      <w:r>
+        <w:t>suspend fun fetchData(): String {</w:t>
+      </w:r>
+    </w:p>
+    <w:p>
+      <w:pPr>
+        <w:pStyle w:val="CodeExample"/>
+      </w:pPr>
+      <w:r>
+        <w:t>    delay(1000)</w:t>
+      </w:r>
+    </w:p>
+    <w:p>
+      <w:pPr>
+        <w:pStyle w:val="CodeExample"/>
+      </w:pPr>
+      <w:r>
+        <w:t>    return "Data fetched successfully"</w:t>
+      </w:r>
+    </w:p>
+    <w:p>
+      <w:pPr>
+        <w:pStyle w:val="CodeExample"/>
+      </w:pPr>
+      <w:r>
+        <w:t>}</w:t>
+      </w:r>
+    </w:p>
+    <w:p>
+      <w:pPr>
+        <w:pStyle w:val="CodeExample"/>
+      </w:pPr>
+      <w:r>
+        <w:t> </w:t>
+      </w:r>
+    </w:p>
+    <w:p>
+      <w:pPr>
+        <w:pStyle w:val="CodeExample"/>
+      </w:pPr>
+      <w:r>
+        <w:t>GlobalScope.launch {</w:t>
+      </w:r>
+    </w:p>
+    <w:p>
+      <w:pPr>
+        <w:pStyle w:val="CodeExample"/>
+      </w:pPr>
+      <w:r>
+        <w:t>    val result = fetchData()</w:t>
+      </w:r>
+    </w:p>
+    <w:p>
+      <w:pPr>
+        <w:pStyle w:val="CodeExample"/>
+      </w:pPr>
+      <w:r>
+        <w:t>    println(result)</w:t>
+      </w:r>
+    </w:p>
+    <w:p>
+      <w:pPr>
+        <w:pStyle w:val="CodeExample"/>
+      </w:pPr>
+      <w:r>
+        <w:t>}</w:t>
+      </w:r>
+    </w:p>
+    <w:p>
+      <w:pPr>
+        <w:jc w:val="both"/>
+      </w:pPr>
+    </w:p>
+    <w:p>
+      <w:pPr>
+        <w:jc w:val="both"/>
+      </w:pPr>
+      <w:r>
+        <w:t>Aqui la funcion suspend es similar a la anterior pero devuelve un String.</w:t>
+      </w:r>
+    </w:p>
+    <w:p>
+      <w:pPr>
+        <w:jc w:val="both"/>
+      </w:pPr>
+    </w:p>
+    <w:p>
+      <w:pPr>
+        <w:jc w:val="both"/>
+      </w:pPr>
+      <w:r>
+        <w:lastRenderedPageBreak/>
+        <w:t>Ejemplo 3:</w:t>
+      </w:r>
+    </w:p>
+    <w:p>
+      <w:pPr>
+        <w:jc w:val="both"/>
+      </w:pPr>
+    </w:p>
+    <w:p>
+      <w:pPr>
+        <w:pStyle w:val="CodeExample"/>
+      </w:pPr>
+      <w:r>
+        <w:t>// In an Android ViewModel or any lifecycle-aware component</w:t>
+      </w:r>
+    </w:p>
+    <w:p>
+      <w:pPr>
+        <w:pStyle w:val="CodeExample"/>
+      </w:pPr>
+      <w:r>
+        <w:t>viewModelScope.launch {</w:t>
+      </w:r>
+    </w:p>
+    <w:p>
+      <w:pPr>
+        <w:pStyle w:val="CodeExample"/>
+      </w:pPr>
+      <w:r>
+        <w:t>    val result = fetchData()</w:t>
+      </w:r>
+    </w:p>
+    <w:p>
+      <w:pPr>
+        <w:pStyle w:val="CodeExample"/>
+      </w:pPr>
+      <w:r>
+        <w:t>    // Update UI with the fetched data</w:t>
+      </w:r>
+    </w:p>
+    <w:p>
+      <w:pPr>
+        <w:pStyle w:val="CodeExample"/>
+      </w:pPr>
+      <w:r>
+        <w:t>}</w:t>
+      </w:r>
+    </w:p>
+    <w:p>
+      <w:pPr>
+        <w:jc w:val="both"/>
+      </w:pPr>
+    </w:p>
+    <w:p>
+      <w:pPr>
+        <w:jc w:val="both"/>
+      </w:pPr>
+      <w:r>
+        <w:t xml:space="preserve">En este ejemplo se usa el scope de un ViewModel. Eso significa que la corutina puede ser cancelada cuando el viewmodel se ha limpiado, previniendo fugas de memoria. </w:t>
+      </w:r>
+    </w:p>
+    <w:p>
+      <w:pPr>
+        <w:jc w:val="both"/>
+      </w:pPr>
+      <w:r>
+        <w:t xml:space="preserve">Una vez que se llamao al fetchData, que es una funcion suspend, se actualiza el UI con dicha informacion. </w:t>
+      </w:r>
+    </w:p>
+    <w:p>
+      <w:pPr>
+        <w:jc w:val="both"/>
+      </w:pPr>
+    </w:p>
+    <w:p>
+      <w:pPr>
+        <w:pStyle w:val="Heading2"/>
+      </w:pPr>
+      <w:r>
+        <w:t>CircularProgressIndicator</w:t>
+      </w:r>
+    </w:p>
+    <w:p>
+      <w:pPr>
+        <w:jc w:val="both"/>
+      </w:pPr>
+      <w:r>
+        <w:t>Un componente que permite desplegar un circulo giratorio para mostrar que el app esta ocupada procesando algo. Ejemplo:</w:t>
+      </w:r>
+    </w:p>
+    <w:p>
+      <w:pPr>
+        <w:jc w:val="both"/>
+      </w:pPr>
+    </w:p>
+    <w:p>
+      <w:pPr>
+        <w:pStyle w:val="CodeExample"/>
+      </w:pPr>
+      <w:r>
+        <w:t>import androidx.compose.runtime.Composable</w:t>
+      </w:r>
+    </w:p>
+    <w:p>
+      <w:pPr>
+        <w:pStyle w:val="CodeExample"/>
+      </w:pPr>
+      <w:r>
+        <w:t>import androidx.compose.material.CircularProgressIndicator</w:t>
+      </w:r>
+    </w:p>
+    <w:p>
+      <w:pPr>
+        <w:pStyle w:val="CodeExample"/>
+      </w:pPr>
+      <w:r>
+        <w:t>import androidx.compose.material.Text</w:t>
+      </w:r>
+    </w:p>
+    <w:p>
+      <w:pPr>
+        <w:pStyle w:val="CodeExample"/>
+      </w:pPr>
+      <w:r>
+        <w:t> </w:t>
+      </w:r>
+    </w:p>
+    <w:p>
+      <w:pPr>
+        <w:pStyle w:val="CodeExample"/>
+      </w:pPr>
+      <w:r>
+        <w:t>@Composable</w:t>
+      </w:r>
+    </w:p>
+    <w:p>
+      <w:pPr>
+        <w:pStyle w:val="CodeExample"/>
+      </w:pPr>
+      <w:r>
+        <w:t>fun LoadingScreen(isLoading: Boolean) {</w:t>
+      </w:r>
+    </w:p>
+    <w:p>
+      <w:pPr>
+        <w:pStyle w:val="CodeExample"/>
+      </w:pPr>
+      <w:r>
+        <w:t>    if (isLoading) {</w:t>
+      </w:r>
+    </w:p>
+    <w:p>
+      <w:pPr>
+        <w:pStyle w:val="CodeExample"/>
+      </w:pPr>
+      <w:r>
+        <w:t>        </w:t>
+      </w:r>
+      <w:r>
+        <w:rPr>
+          <w:b/>
+          <w:bCs/>
+        </w:rPr>
+        <w:t>CircularProgressIndicator</w:t>
+      </w:r>
+      <w:r>
+        <w:t>()</w:t>
+      </w:r>
+    </w:p>
+    <w:p>
+      <w:pPr>
+        <w:pStyle w:val="CodeExample"/>
+      </w:pPr>
+      <w:r>
+        <w:t>        Text("Loading, please wait...")</w:t>
+      </w:r>
+    </w:p>
+    <w:p>
+      <w:pPr>
+        <w:pStyle w:val="CodeExample"/>
+      </w:pPr>
+      <w:r>
+        <w:t>    } else {</w:t>
+      </w:r>
+    </w:p>
+    <w:p>
+      <w:pPr>
+        <w:pStyle w:val="CodeExample"/>
+      </w:pPr>
+      <w:r>
+        <w:t>        Text("Content loaded!")</w:t>
+      </w:r>
+    </w:p>
+    <w:p>
+      <w:pPr>
+        <w:pStyle w:val="CodeExample"/>
+      </w:pPr>
+      <w:r>
+        <w:t>    }</w:t>
+      </w:r>
+    </w:p>
+    <w:p>
+      <w:pPr>
+        <w:pStyle w:val="CodeExample"/>
+      </w:pPr>
+      <w:r>
+        <w:t>}</w:t>
+      </w:r>
+    </w:p>
+    <w:p>
+      <w:pPr>
+        <w:jc w:val="both"/>
+      </w:pPr>
+    </w:p>
+    <w:p>
+      <w:pPr>
+        <w:pStyle w:val="Heading2"/>
+      </w:pPr>
+      <w:r>
+        <w:t>LazyVerticalGrid or LazyGridColumn</w:t>
+      </w:r>
+    </w:p>
+    <w:p>
+      <w:pPr>
+        <w:jc w:val="both"/>
+      </w:pPr>
+      <w:r>
+        <w:t>LazyVerticalGrid es un composable que permite desplegar multiples items en un grid de forma vertical y solo despliega los items que caben en pantalla. Ejemplo:</w:t>
+      </w:r>
+    </w:p>
+    <w:p>
+      <w:pPr>
+        <w:jc w:val="both"/>
+      </w:pPr>
+    </w:p>
+    <w:p>
+      <w:pPr>
+        <w:pStyle w:val="CodeExample"/>
+      </w:pPr>
+      <w:r>
+        <w:t>import androidx.compose.foundation.lazy.LazyVerticalGrid</w:t>
+      </w:r>
+    </w:p>
+    <w:p>
+      <w:pPr>
+        <w:pStyle w:val="CodeExample"/>
+      </w:pPr>
+      <w:r>
+        <w:t>import androidx.compose.foundation.lazy.items</w:t>
+      </w:r>
+    </w:p>
+    <w:p>
+      <w:pPr>
+        <w:pStyle w:val="CodeExample"/>
+      </w:pPr>
+      <w:r>
+        <w:t>import androidx.compose.runtime.Composable</w:t>
+      </w:r>
+    </w:p>
+    <w:p>
+      <w:pPr>
+        <w:pStyle w:val="CodeExample"/>
+      </w:pPr>
+      <w:r>
+        <w:t>import androidx.compose.ui.unit.dp</w:t>
+      </w:r>
+    </w:p>
+    <w:p>
+      <w:pPr>
+        <w:pStyle w:val="CodeExample"/>
+      </w:pPr>
+      <w:r>
+        <w:t>import androidx.compose.foundation.layout.GridCells</w:t>
+      </w:r>
+    </w:p>
+    <w:p>
+      <w:pPr>
+        <w:pStyle w:val="CodeExample"/>
+      </w:pPr>
+      <w:r>
+        <w:t> </w:t>
+      </w:r>
+    </w:p>
+    <w:p>
+      <w:pPr>
+        <w:pStyle w:val="CodeExample"/>
+      </w:pPr>
+      <w:r>
+        <w:t>@Composable</w:t>
+      </w:r>
+    </w:p>
+    <w:p>
+      <w:pPr>
+        <w:pStyle w:val="CodeExample"/>
+      </w:pPr>
+      <w:r>
+        <w:t>fun SimpleGrid() {</w:t>
+      </w:r>
+    </w:p>
+    <w:p>
+      <w:pPr>
+        <w:pStyle w:val="CodeExample"/>
+      </w:pPr>
+      <w:r>
+        <w:t xml:space="preserve">    val items = List(100) { "Item $it" } </w:t>
+      </w:r>
+      <w:r>
+        <w:rPr>
+          <w:i/>
+          <w:iCs/>
+        </w:rPr>
+        <w:t>// Creating a list of 100 items</w:t>
+      </w:r>
+    </w:p>
+    <w:p>
+      <w:pPr>
+        <w:pStyle w:val="CodeExample"/>
+      </w:pPr>
+      <w:r>
+        <w:t> </w:t>
+      </w:r>
+    </w:p>
+    <w:p>
+      <w:pPr>
+        <w:pStyle w:val="CodeExample"/>
+      </w:pPr>
+      <w:r>
+        <w:t>    LazyVerticalGrid(</w:t>
+      </w:r>
+    </w:p>
+    <w:p>
+      <w:pPr>
+        <w:pStyle w:val="CodeExample"/>
+      </w:pPr>
+      <w:r>
+        <w:t xml:space="preserve">        cells = GridCells.Fixed(3), </w:t>
+      </w:r>
+      <w:r>
+        <w:rPr>
+          <w:i/>
+          <w:iCs/>
+        </w:rPr>
+        <w:t>// Setting the number of columns</w:t>
+      </w:r>
+    </w:p>
+    <w:p>
+      <w:pPr>
+        <w:pStyle w:val="CodeExample"/>
+      </w:pPr>
+      <w:r>
+        <w:lastRenderedPageBreak/>
+        <w:t>    ) {</w:t>
+      </w:r>
+    </w:p>
+    <w:p>
+      <w:pPr>
+        <w:pStyle w:val="CodeExample"/>
+      </w:pPr>
+      <w:r>
+        <w:t>        items(items) { item -</w:t>
+      </w:r>
+      <w:r>
+        <w:t>&gt;</w:t>
+      </w:r>
+    </w:p>
+    <w:p>
+      <w:pPr>
+        <w:pStyle w:val="CodeExample"/>
+      </w:pPr>
+      <w:r>
+        <w:t xml:space="preserve">            Text(item) </w:t>
+      </w:r>
+      <w:r>
+        <w:rPr>
+          <w:i/>
+          <w:iCs/>
+        </w:rPr>
+        <w:t>// Displaying each item in the grid</w:t>
+      </w:r>
+    </w:p>
+    <w:p>
+      <w:pPr>
+        <w:pStyle w:val="CodeExample"/>
+      </w:pPr>
+      <w:r>
+        <w:t>        }</w:t>
+      </w:r>
+    </w:p>
+    <w:p>
+      <w:pPr>
+        <w:pStyle w:val="CodeExample"/>
+      </w:pPr>
+      <w:r>
+        <w:t>    }</w:t>
+      </w:r>
+    </w:p>
+    <w:p>
+      <w:pPr>
+        <w:pStyle w:val="CodeExample"/>
+      </w:pPr>
+      <w:r>
+        <w:t>}</w:t>
+      </w:r>
+    </w:p>
+    <w:p>
+      <w:pPr>
+        <w:jc w:val="both"/>
+      </w:pPr>
+    </w:p>
+    <w:p>
+      <w:pPr>
+        <w:jc w:val="both"/>
+      </w:pPr>
+      <w:r>
+        <w:t>Otro ejemplo utilizando imagenes:</w:t>
+      </w:r>
+    </w:p>
+    <w:p>
+      <w:pPr>
+        <w:jc w:val="both"/>
+      </w:pPr>
+    </w:p>
+    <w:p>
+      <w:pPr>
+        <w:pStyle w:val="CodeExample"/>
+      </w:pPr>
+      <w:r>
+        <w:t>@Composable</w:t>
+      </w:r>
+    </w:p>
+    <w:p>
+      <w:pPr>
+        <w:pStyle w:val="CodeExample"/>
+      </w:pPr>
+      <w:r>
+        <w:t>fun ImageGrid(images: List</w:t>
+      </w:r>
+      <w:r>
+        <w:t>&lt;</w:t>
+      </w:r>
+      <w:r>
+        <w:t>Image</w:t>
+      </w:r>
+      <w:r>
+        <w:t>&gt;</w:t>
+      </w:r>
+      <w:r>
+        <w:t>) {</w:t>
+      </w:r>
+    </w:p>
+    <w:p>
+      <w:pPr>
+        <w:pStyle w:val="CodeExample"/>
+      </w:pPr>
+      <w:r>
+        <w:t>    LazyVerticalGrid(</w:t>
+      </w:r>
+    </w:p>
+    <w:p>
+      <w:pPr>
+        <w:pStyle w:val="CodeExample"/>
+      </w:pPr>
+      <w:r>
+        <w:t xml:space="preserve">        cells = GridCells.Fixed(4), </w:t>
+      </w:r>
+      <w:r>
+        <w:rPr>
+          <w:i/>
+          <w:iCs/>
+        </w:rPr>
+        <w:t>// Setting the number of columns</w:t>
+      </w:r>
+    </w:p>
+    <w:p>
+      <w:pPr>
+        <w:pStyle w:val="CodeExample"/>
+      </w:pPr>
+      <w:r>
+        <w:t>    ) {</w:t>
+      </w:r>
+    </w:p>
+    <w:p>
+      <w:pPr>
+        <w:pStyle w:val="CodeExample"/>
+      </w:pPr>
+      <w:r>
+        <w:t>        items(images) { image -&amp;gt;</w:t>
+      </w:r>
+    </w:p>
+    <w:p>
+      <w:pPr>
+        <w:pStyle w:val="CodeExample"/>
+      </w:pPr>
+      <w:r>
+        <w:t>            </w:t>
+      </w:r>
+      <w:r>
+        <w:rPr>
+          <w:i/>
+          <w:iCs/>
+        </w:rPr>
+        <w:t>// Displaying each image in the grid</w:t>
+      </w:r>
+    </w:p>
+    <w:p>
+      <w:pPr>
+        <w:pStyle w:val="CodeExample"/>
+      </w:pPr>
+      <w:r>
+        <w:t xml:space="preserve">            Image(painter = image.painter, contentDescription = null) </w:t>
+      </w:r>
+    </w:p>
+    <w:p>
+      <w:pPr>
+        <w:pStyle w:val="CodeExample"/>
+      </w:pPr>
+      <w:r>
+        <w:t>        }</w:t>
+      </w:r>
+    </w:p>
+    <w:p>
+      <w:pPr>
+        <w:pStyle w:val="CodeExample"/>
+      </w:pPr>
+      <w:r>
+        <w:t>    }</w:t>
+      </w:r>
+    </w:p>
+    <w:p>
+      <w:pPr>
+        <w:pStyle w:val="CodeExample"/>
+      </w:pPr>
+      <w:r>
+        <w:t>}</w:t>
+      </w:r>
+    </w:p>
+    <w:p>
+      <w:pPr>
+        <w:jc w:val="both"/>
+      </w:pPr>
+    </w:p>
+    <w:p>
+      <w:pPr>
+        <w:jc w:val="both"/>
+      </w:pPr>
+      <w:r>
+        <w:t>Los LazyVerticalGrid son especialmente utiles para desplegar imagenes, productos o cualquier collecion similar.</w:t>
+      </w:r>
+    </w:p>
+    <w:p>
+      <w:pPr>
+        <w:jc w:val="both"/>
+      </w:pPr>
+    </w:p>
+    <w:p>
+      <w:pPr>
+        <w:pStyle w:val="Heading2"/>
+      </w:pPr>
+      <w:r>
+        <w:t>Displaying Remote Images</w:t>
+      </w:r>
+    </w:p>
+    <w:p>
+      <w:pPr>
+        <w:jc w:val="both"/>
+      </w:pPr>
+      <w:r>
+        <w:t xml:space="preserve">Para poder </w:t>
+      </w:r>
+      <w:r>
+        <w:t xml:space="preserve">cargar imagenes desde internet usando Kotlin y Jetpack Compose se puede utilizar el compose Image junto con utilidades como el rememberAsyncImagePainter para manejar la carga y el despliegue de las imagenes. </w:t>
+      </w:r>
+    </w:p>
+    <w:p>
+      <w:pPr>
+        <w:jc w:val="both"/>
+      </w:pPr>
+    </w:p>
+    <w:p>
+      <w:pPr>
+        <w:jc w:val="both"/>
+      </w:pPr>
+      <w:r>
+        <w:t>Ejemplo 1:</w:t>
+      </w:r>
+    </w:p>
+    <w:p>
+      <w:pPr>
+        <w:pStyle w:val="CodeExample"/>
+      </w:pPr>
+      <w:r>
+        <w:t>import androidx.compose.runtime.Composable</w:t>
+      </w:r>
+    </w:p>
+    <w:p>
+      <w:pPr>
+        <w:pStyle w:val="CodeExample"/>
+      </w:pPr>
+      <w:r>
+        <w:t>import androidx.compose.ui.res.painterResource</w:t>
+      </w:r>
+    </w:p>
+    <w:p>
+      <w:pPr>
+        <w:pStyle w:val="CodeExample"/>
+      </w:pPr>
+      <w:r>
+        <w:t>import androidx.compose.ui.tooling.preview.Preview</w:t>
+      </w:r>
+    </w:p>
+    <w:p>
+      <w:pPr>
+        <w:pStyle w:val="CodeExample"/>
+      </w:pPr>
+      <w:r>
+        <w:t>import com.google.accompanist.imageloading.rememberAsyncImagePainter</w:t>
+      </w:r>
+    </w:p>
+    <w:p>
+      <w:pPr>
+        <w:pStyle w:val="CodeExample"/>
+      </w:pPr>
+      <w:r>
+        <w:t> </w:t>
+      </w:r>
+    </w:p>
+    <w:p>
+      <w:pPr>
+        <w:pStyle w:val="CodeExample"/>
+      </w:pPr>
+      <w:r>
+        <w:t>@Composable</w:t>
+      </w:r>
+    </w:p>
+    <w:p>
+      <w:pPr>
+        <w:pStyle w:val="CodeExample"/>
+      </w:pPr>
+      <w:r>
+        <w:t>fun DisplayRemoteImage(imageUrl: String) {</w:t>
+      </w:r>
+    </w:p>
+    <w:p>
+      <w:pPr>
+        <w:pStyle w:val="CodeExample"/>
+      </w:pPr>
+      <w:r>
+        <w:t>    </w:t>
+      </w:r>
+      <w:r>
+        <w:rPr>
+          <w:b/>
+          <w:bCs/>
+        </w:rPr>
+        <w:t>Image</w:t>
+      </w:r>
+      <w:r>
+        <w:t>(</w:t>
+      </w:r>
+    </w:p>
+    <w:p>
+      <w:pPr>
+        <w:pStyle w:val="CodeExample"/>
+      </w:pPr>
+      <w:r>
+        <w:t xml:space="preserve">        painter = </w:t>
+      </w:r>
+      <w:r>
+        <w:rPr>
+          <w:b/>
+          <w:bCs/>
+        </w:rPr>
+        <w:t>rememberAsyncImagePainter</w:t>
+      </w:r>
+      <w:r>
+        <w:t>(imageUrl),</w:t>
+      </w:r>
+    </w:p>
+    <w:p>
+      <w:pPr>
+        <w:pStyle w:val="CodeExample"/>
+      </w:pPr>
+      <w:r>
+        <w:t xml:space="preserve">        contentDescription = null </w:t>
+      </w:r>
+      <w:r>
+        <w:rPr>
+          <w:i/>
+          <w:iCs/>
+        </w:rPr>
+        <w:t>// Description for accessibility</w:t>
+      </w:r>
+    </w:p>
+    <w:p>
+      <w:pPr>
+        <w:pStyle w:val="CodeExample"/>
+      </w:pPr>
+      <w:r>
+        <w:t>    )</w:t>
+      </w:r>
+    </w:p>
+    <w:p>
+      <w:pPr>
+        <w:pStyle w:val="CodeExample"/>
+      </w:pPr>
+      <w:r>
+        <w:t>}</w:t>
+      </w:r>
+    </w:p>
+    <w:p>
+      <w:pPr>
+        <w:jc w:val="both"/>
+      </w:pPr>
+    </w:p>
+    <w:p>
+      <w:pPr>
+        <w:jc w:val="both"/>
+      </w:pPr>
+      <w:r>
+        <w:t>El composable Image lleva varios parametros como el painter, que dibuja la imagen. La instrucción rememberAsynImagePainter se encarga de cargar la imagen desde el URL provisto. Maneja diferentes estados tambien, como loading, success o error.</w:t>
+      </w:r>
+    </w:p>
+    <w:p>
+      <w:pPr>
+        <w:jc w:val="both"/>
+      </w:pPr>
+    </w:p>
+    <w:p>
+      <w:pPr>
+        <w:jc w:val="both"/>
+      </w:pPr>
+      <w:r>
+        <w:lastRenderedPageBreak/>
+        <w:t>En el siguiente ejemplo se usa una imagen de placeholder la cual se va a mostrar mientra la imagen remota se carga:</w:t>
+      </w:r>
+    </w:p>
+    <w:p>
+      <w:pPr>
+        <w:jc w:val="both"/>
+      </w:pPr>
+    </w:p>
+    <w:p>
+      <w:pPr>
+        <w:pStyle w:val="CodeExample"/>
+      </w:pPr>
+      <w:r>
+        <w:t>@Composable</w:t>
+      </w:r>
+    </w:p>
+    <w:p>
+      <w:pPr>
+        <w:pStyle w:val="CodeExample"/>
+      </w:pPr>
+      <w:r>
+        <w:t>fun DisplayRemoteImageWithPlaceholder(imageUrl: String) {</w:t>
+      </w:r>
+    </w:p>
+    <w:p>
+      <w:pPr>
+        <w:pStyle w:val="CodeExample"/>
+      </w:pPr>
+      <w:r>
+        <w:t>    val painter = rememberAsyncImagePainter(</w:t>
+      </w:r>
+    </w:p>
+    <w:p>
+      <w:pPr>
+        <w:pStyle w:val="CodeExample"/>
+      </w:pPr>
+      <w:r>
+        <w:t>        imageUrl,</w:t>
+      </w:r>
+    </w:p>
+    <w:p>
+      <w:pPr>
+        <w:pStyle w:val="CodeExample"/>
+      </w:pPr>
+      <w:r>
+        <w:t>        builder = {</w:t>
+      </w:r>
+    </w:p>
+    <w:p>
+      <w:pPr>
+        <w:pStyle w:val="CodeExample"/>
+      </w:pPr>
+      <w:r>
+        <w:t>            placeholder(painterResource(id = R.drawable.placeholder))</w:t>
+      </w:r>
+    </w:p>
+    <w:p>
+      <w:pPr>
+        <w:pStyle w:val="CodeExample"/>
+      </w:pPr>
+      <w:r>
+        <w:t>        }</w:t>
+      </w:r>
+    </w:p>
+    <w:p>
+      <w:pPr>
+        <w:pStyle w:val="CodeExample"/>
+      </w:pPr>
+      <w:r>
+        <w:t>    )</w:t>
+      </w:r>
+    </w:p>
+    <w:p>
+      <w:pPr>
+        <w:pStyle w:val="CodeExample"/>
+      </w:pPr>
+      <w:r>
+        <w:t> </w:t>
+      </w:r>
+    </w:p>
+    <w:p>
+      <w:pPr>
+        <w:pStyle w:val="CodeExample"/>
+      </w:pPr>
+      <w:r>
+        <w:t>    Image(</w:t>
+      </w:r>
+    </w:p>
+    <w:p>
+      <w:pPr>
+        <w:pStyle w:val="CodeExample"/>
+      </w:pPr>
+      <w:r>
+        <w:t>        painter = painter,</w:t>
+      </w:r>
+    </w:p>
+    <w:p>
+      <w:pPr>
+        <w:pStyle w:val="CodeExample"/>
+      </w:pPr>
+      <w:r>
+        <w:t xml:space="preserve">        contentDescription = null </w:t>
+      </w:r>
+      <w:r>
+        <w:rPr>
+          <w:i/>
+          <w:iCs/>
+        </w:rPr>
+        <w:t>// Description for accessibility</w:t>
+      </w:r>
+    </w:p>
+    <w:p>
+      <w:pPr>
+        <w:pStyle w:val="CodeExample"/>
+      </w:pPr>
+      <w:r>
+        <w:t>    )</w:t>
+      </w:r>
+    </w:p>
+    <w:p>
+      <w:pPr>
+        <w:pStyle w:val="CodeExample"/>
+      </w:pPr>
+      <w:r>
+        <w:t>}</w:t>
+      </w:r>
+    </w:p>
+    <w:p>
+      <w:pPr>
+        <w:jc w:val="both"/>
+      </w:pPr>
+    </w:p>
+    <w:p>
+      <w:pPr>
+        <w:pStyle w:val="Heading2"/>
+      </w:pPr>
+      <w:r>
+        <w:t>Android Manifest and Permissions</w:t>
+      </w:r>
+    </w:p>
+    <w:p>
+      <w:pPr>
+        <w:jc w:val="both"/>
+      </w:pPr>
+      <w:r>
+        <w:t>El Android Manifest en un archivo que todo proyecto de android tiene para definir informacion escencial sobre el app, como el nombre y los permisos que necesita.</w:t>
+      </w:r>
+    </w:p>
+    <w:p>
+      <w:pPr>
+        <w:jc w:val="both"/>
+      </w:pPr>
+    </w:p>
+    <w:p>
+      <w:pPr>
+        <w:jc w:val="both"/>
+      </w:pPr>
+      <w:r>
+        <w:t>Para agregar permisos, como el del acceso a internet, se usa un tag llamado uses-permission al mismo nivel que el de application, por ejemplo:</w:t>
+      </w:r>
+    </w:p>
+    <w:p>
+      <w:pPr>
+        <w:jc w:val="both"/>
+      </w:pPr>
+    </w:p>
+    <w:p>
+      <w:pPr>
+        <w:pStyle w:val="CodeExample"/>
+      </w:pPr>
+      <w:r>
+        <w:t>&lt;?xml version="1.0" encoding="utf-8"?&gt;</w:t>
+      </w:r>
+    </w:p>
+    <w:p>
+      <w:pPr>
+        <w:pStyle w:val="CodeExample"/>
+      </w:pPr>
+      <w:r>
+        <w:t>&lt;manifest xmlns:android="http://schemas.android.com/apk/res/android"</w:t>
+      </w:r>
+    </w:p>
+    <w:p>
+      <w:pPr>
+        <w:pStyle w:val="CodeExample"/>
+      </w:pPr>
+      <w:r>
+        <w:t xml:space="preserve">    xmlns:tools="http://schemas.android.com/tools"&gt;</w:t>
+      </w:r>
+    </w:p>
+    <w:p>
+      <w:pPr>
+        <w:pStyle w:val="CodeExample"/>
+      </w:pPr>
+    </w:p>
+    <w:p>
+      <w:pPr>
+        <w:pStyle w:val="CodeExample"/>
+      </w:pPr>
+      <w:r>
+        <w:t xml:space="preserve">    &lt;uses-permission android:name="android.permission.INTERNET" /&gt;</w:t>
+      </w:r>
+    </w:p>
+    <w:p>
+      <w:pPr>
+        <w:pStyle w:val="CodeExample"/>
+      </w:pPr>
+    </w:p>
+    <w:p>
+      <w:pPr>
+        <w:pStyle w:val="CodeExample"/>
+      </w:pPr>
+      <w:r>
+        <w:t xml:space="preserve">    &lt;application</w:t>
+      </w:r>
+    </w:p>
+    <w:p>
+      <w:pPr>
+        <w:pStyle w:val="CodeExample"/>
+      </w:pPr>
+      <w:r>
+        <w:t xml:space="preserve">        android:allowBackup="true"</w:t>
+      </w:r>
+    </w:p>
+    <w:p>
+      <w:pPr>
+        <w:pStyle w:val="CodeExample"/>
+      </w:pPr>
+      <w:r>
+        <w:t xml:space="preserve">        android:dataExtractionRules="@xml/data_extraction_rules"</w:t>
+      </w:r>
+    </w:p>
+    <w:p>
+      <w:pPr>
+        <w:pStyle w:val="CodeExample"/>
+      </w:pPr>
+      <w:r>
+        <w:t xml:space="preserve">        android:fullBackupContent="@xml/backup_rules"</w:t>
+      </w:r>
+    </w:p>
+    <w:p>
+      <w:pPr>
+        <w:pStyle w:val="CodeExample"/>
+      </w:pPr>
+      <w:r>
+        <w:t xml:space="preserve">        android:icon="@mipmap/ic_launcher"</w:t>
+      </w:r>
+    </w:p>
+    <w:p>
+      <w:pPr>
+        <w:pStyle w:val="CodeExample"/>
+      </w:pPr>
+      <w:r>
+        <w:t xml:space="preserve">        android:label="@string/app_name"</w:t>
+      </w:r>
+    </w:p>
+    <w:p>
+      <w:pPr>
+        <w:pStyle w:val="CodeExample"/>
+      </w:pPr>
+      <w:r>
+        <w:t xml:space="preserve">        android:roundIcon="@mipmap/ic_launcher_round"</w:t>
+      </w:r>
+    </w:p>
+    <w:p>
+      <w:pPr>
+        <w:pStyle w:val="CodeExample"/>
+      </w:pPr>
+      <w:r>
+        <w:t xml:space="preserve">        android:supportsRtl="true"</w:t>
+      </w:r>
+    </w:p>
+    <w:p>
+      <w:pPr>
+        <w:pStyle w:val="CodeExample"/>
+      </w:pPr>
+      <w:r>
+        <w:t xml:space="preserve">        android:theme="@style/Theme.MyRecipeApp"</w:t>
+      </w:r>
+    </w:p>
+    <w:p>
+      <w:pPr>
+        <w:pStyle w:val="CodeExample"/>
+      </w:pPr>
+      <w:r>
+        <w:t xml:space="preserve">        tools:targetApi="31"&gt;</w:t>
+      </w:r>
+    </w:p>
+    <w:p>
+      <w:pPr>
+        <w:pStyle w:val="CodeExample"/>
+      </w:pPr>
+      <w:r>
+        <w:t xml:space="preserve">        &lt;activity</w:t>
+      </w:r>
+    </w:p>
+    <w:p>
+      <w:pPr>
+        <w:pStyle w:val="CodeExample"/>
+      </w:pPr>
+      <w:r>
+        <w:t xml:space="preserve">            android:name=".MainActivity"</w:t>
+      </w:r>
+    </w:p>
+    <w:p>
+      <w:pPr>
+        <w:pStyle w:val="CodeExample"/>
+      </w:pPr>
+      <w:r>
+        <w:t xml:space="preserve">            android:exported="true"</w:t>
+      </w:r>
+    </w:p>
+    <w:p>
+      <w:pPr>
+        <w:pStyle w:val="CodeExample"/>
+      </w:pPr>
+      <w:r>
+        <w:t xml:space="preserve">            android:label="@string/app_name"</w:t>
+      </w:r>
+    </w:p>
+    <w:p>
+      <w:pPr>
+        <w:pStyle w:val="CodeExample"/>
+      </w:pPr>
+      <w:r>
+        <w:t xml:space="preserve">            android:theme="@style/Theme.MyRecipeApp"&gt;</w:t>
+      </w:r>
+    </w:p>
+    <w:p>
+      <w:pPr>
+        <w:pStyle w:val="CodeExample"/>
+      </w:pPr>
+      <w:r>
+        <w:t xml:space="preserve">            &lt;intent-filter&gt;</w:t>
+      </w:r>
+    </w:p>
+    <w:p>
+      <w:pPr>
+        <w:pStyle w:val="CodeExample"/>
+      </w:pPr>
+      <w:r>
+        <w:t xml:space="preserve">                &lt;action android:name="android.intent.action.MAIN" /&gt;</w:t>
+      </w:r>
+    </w:p>
+    <w:p>
+      <w:pPr>
+        <w:pStyle w:val="CodeExample"/>
+      </w:pPr>
+    </w:p>
+    <w:p>
+      <w:pPr>
+        <w:pStyle w:val="CodeExample"/>
+      </w:pPr>
+      <w:r>
+        <w:lastRenderedPageBreak/>
+        <w:t xml:space="preserve">                &lt;category android:name="android.intent.category.LAUNCHER" /&gt;</w:t>
+      </w:r>
+    </w:p>
+    <w:p>
+      <w:pPr>
+        <w:pStyle w:val="CodeExample"/>
+      </w:pPr>
+      <w:r>
+        <w:t xml:space="preserve">            &lt;/intent-filter&gt;</w:t>
+      </w:r>
+    </w:p>
+    <w:p>
+      <w:pPr>
+        <w:pStyle w:val="CodeExample"/>
+      </w:pPr>
+      <w:r>
+        <w:t xml:space="preserve">        &lt;/activity&gt;</w:t>
+      </w:r>
+    </w:p>
+    <w:p>
+      <w:pPr>
+        <w:pStyle w:val="CodeExample"/>
+      </w:pPr>
+      <w:r>
+        <w:t xml:space="preserve">    &lt;/application&gt;</w:t>
+      </w:r>
+    </w:p>
+    <w:p>
+      <w:pPr>
+        <w:pStyle w:val="CodeExample"/>
+      </w:pPr>
+    </w:p>
+    <w:p>
+      <w:pPr>
+        <w:pStyle w:val="CodeExample"/>
+      </w:pPr>
+      <w:r>
+        <w:t>&lt;/manifest&gt;</w:t>
+      </w:r>
+    </w:p>
+    <w:p>
+      <w:pPr>
+        <w:jc w:val="both"/>
+      </w:pPr>
+    </w:p>
+    <w:p>
+      <w:pPr>
+        <w:jc w:val="both"/>
+      </w:pPr>
+      <w:r>
+        <w:t>Hay muchos mas permisos que se pueden solicitar para el buen funcionamiento de un app dependiendo de lo que necesite hacer el app.</w:t>
+      </w:r>
+    </w:p>
+    <w:p>
+      <w:pPr>
+        <w:jc w:val="both"/>
+      </w:pPr>
+    </w:p>
+    <w:p>
+      <w:pPr>
+        <w:jc w:val="both"/>
+      </w:pPr>
+      <w:r>
+        <w:t>Referencia:</w:t>
+      </w:r>
+    </w:p>
+    <w:p>
+      <w:pPr>
+        <w:jc w:val="both"/>
+      </w:pPr>
+      <w:hyperlink r:id="rId12" w:history="1">
+        <w:r>
+          <w:rPr>
+            <w:rStyle w:val="Hyperlink"/>
+          </w:rPr>
+          <w:t>https://tutorials.eu/navigating-libraries-apis-and-remote-content-day-9-android-14-masterclass/</w:t>
+        </w:r>
+      </w:hyperlink>
+    </w:p>
+    <w:p>
+      <w:pPr>
+        <w:jc w:val="both"/>
+      </w:pPr>
+    </w:p>
+    <w:p>
+      <w:pPr>
+        <w:jc w:val="both"/>
       </w:pPr>
     </w:p>
     <w:p>
@@ -25999,6 +29042,95 @@
 <file path=word/numbering.xml><?xml version="1.0" encoding="utf-8"?>
 <w:numbering xmlns:wpc="http://schemas.microsoft.com/office/word/2010/wordprocessingCanvas" xmlns:cx="http://schemas.microsoft.com/office/drawing/2014/chartex" xmlns:cx1="http://schemas.microsoft.com/office/drawing/2015/9/8/chartex" xmlns:cx2="http://schemas.microsoft.com/office/drawing/2015/10/21/chartex" xmlns:cx3="http://schemas.microsoft.com/office/drawing/2016/5/9/chartex" xmlns:cx4="http://schemas.microsoft.com/office/drawing/2016/5/10/chartex" xmlns:cx5="http://schemas.microsoft.com/office/drawing/2016/5/11/chartex" xmlns:cx6="http://schemas.microsoft.com/office/drawing/2016/5/12/chartex" xmlns:cx7="http://schemas.microsoft.com/office/drawing/2016/5/13/chartex" xmlns:cx8="http://schemas.microsoft.com/office/drawing/2016/5/14/chartex" xmlns:mc="http://schemas.openxmlformats.org/markup-compatibility/2006" xmlns:aink="http://schemas.microsoft.com/office/drawing/2016/ink" xmlns:am3d="http://schemas.microsoft.com/office/drawing/2017/model3d" xmlns:o="urn:schemas-microsoft-com:office:office" xmlns:oel="http://schemas.microsoft.com/office/2019/extlst" xmlns:r="http://schemas.openxmlformats.org/officeDocument/2006/relationships" xmlns:m="http://schemas.openxmlformats.org/officeDocument/2006/math" xmlns:v="urn:schemas-microsoft-com:vml" xmlns:wp14="http://schemas.microsoft.com/office/word/2010/wordprocessingDrawing" xmlns:wp="http://schemas.openxmlformats.org/drawingml/2006/wordprocessingDrawing" xmlns:w10="urn:schemas-microsoft-com:office:word" xmlns:w="http://schemas.openxmlformats.org/wordprocessingml/2006/main" xmlns:w14="http://schemas.microsoft.com/office/word/2010/wordml" xmlns:w15="http://schemas.microsoft.com/office/word/2012/wordml" xmlns:w16cex="http://schemas.microsoft.com/office/word/2018/wordml/cex" xmlns:w16cid="http://schemas.microsoft.com/office/word/2016/wordml/cid" xmlns:w16="http://schemas.microsoft.com/office/word/2018/wordml" xmlns:w16sdtdh="http://schemas.microsoft.com/office/word/2020/wordml/sdtdatahash" xmlns:w16se="http://schemas.microsoft.com/office/word/2015/wordml/symex" xmlns:wpg="http://schemas.microsoft.com/office/word/2010/wordprocessingGroup" xmlns:wpi="http://schemas.microsoft.com/office/word/2010/wordprocessingInk" xmlns:wne="http://schemas.microsoft.com/office/word/2006/wordml" xmlns:wps="http://schemas.microsoft.com/office/word/2010/wordprocessingShape" mc:Ignorable="w14 w15 w16se w16cid w16 w16cex w16sdtdh wp14">
   <w:abstractNum w:abstractNumId="0" w15:restartNumberingAfterBreak="0">
+    <w:nsid w:val="1F2E5240"/>
+    <w:multiLevelType w:val="hybridMultilevel"/>
+    <w:tmpl w:val="D65C3B2E"/>
+    <w:lvl w:ilvl="0" w:tplc="0409000F">
+      <w:start w:val="1"/>
+      <w:numFmt w:val="decimal"/>
+      <w:lvlText w:val="%1."/>
+      <w:lvlJc w:val="left"/>
+      <w:pPr>
+        <w:ind w:left="720" w:hanging="360"/>
+      </w:pPr>
+      <w:rPr>
+        <w:rFonts w:hint="default"/>
+      </w:rPr>
+    </w:lvl>
+    <w:lvl w:ilvl="1" w:tplc="04090019" w:tentative="1">
+      <w:start w:val="1"/>
+      <w:numFmt w:val="lowerLetter"/>
+      <w:lvlText w:val="%2."/>
+      <w:lvlJc w:val="left"/>
+      <w:pPr>
+        <w:ind w:left="1440" w:hanging="360"/>
+      </w:pPr>
+    </w:lvl>
+    <w:lvl w:ilvl="2" w:tplc="0409001B" w:tentative="1">
+      <w:start w:val="1"/>
+      <w:numFmt w:val="lowerRoman"/>
+      <w:lvlText w:val="%3."/>
+      <w:lvlJc w:val="right"/>
+      <w:pPr>
+        <w:ind w:left="2160" w:hanging="180"/>
+      </w:pPr>
+    </w:lvl>
+    <w:lvl w:ilvl="3" w:tplc="0409000F" w:tentative="1">
+      <w:start w:val="1"/>
+      <w:numFmt w:val="decimal"/>
+      <w:lvlText w:val="%4."/>
+      <w:lvlJc w:val="left"/>
+      <w:pPr>
+        <w:ind w:left="2880" w:hanging="360"/>
+      </w:pPr>
+    </w:lvl>
+    <w:lvl w:ilvl="4" w:tplc="04090019" w:tentative="1">
+      <w:start w:val="1"/>
+      <w:numFmt w:val="lowerLetter"/>
+      <w:lvlText w:val="%5."/>
+      <w:lvlJc w:val="left"/>
+      <w:pPr>
+        <w:ind w:left="3600" w:hanging="360"/>
+      </w:pPr>
+    </w:lvl>
+    <w:lvl w:ilvl="5" w:tplc="0409001B" w:tentative="1">
+      <w:start w:val="1"/>
+      <w:numFmt w:val="lowerRoman"/>
+      <w:lvlText w:val="%6."/>
+      <w:lvlJc w:val="right"/>
+      <w:pPr>
+        <w:ind w:left="4320" w:hanging="180"/>
+      </w:pPr>
+    </w:lvl>
+    <w:lvl w:ilvl="6" w:tplc="0409000F" w:tentative="1">
+      <w:start w:val="1"/>
+      <w:numFmt w:val="decimal"/>
+      <w:lvlText w:val="%7."/>
+      <w:lvlJc w:val="left"/>
+      <w:pPr>
+        <w:ind w:left="5040" w:hanging="360"/>
+      </w:pPr>
+    </w:lvl>
+    <w:lvl w:ilvl="7" w:tplc="04090019" w:tentative="1">
+      <w:start w:val="1"/>
+      <w:numFmt w:val="lowerLetter"/>
+      <w:lvlText w:val="%8."/>
+      <w:lvlJc w:val="left"/>
+      <w:pPr>
+        <w:ind w:left="5760" w:hanging="360"/>
+      </w:pPr>
+    </w:lvl>
+    <w:lvl w:ilvl="8" w:tplc="0409001B" w:tentative="1">
+      <w:start w:val="1"/>
+      <w:numFmt w:val="lowerRoman"/>
+      <w:lvlText w:val="%9."/>
+      <w:lvlJc w:val="right"/>
+      <w:pPr>
+        <w:ind w:left="6480" w:hanging="180"/>
+      </w:pPr>
+    </w:lvl>
+  </w:abstractNum>
+  <w:abstractNum w:abstractNumId="1" w15:restartNumberingAfterBreak="0">
     <w:nsid w:val="442D43E5"/>
     <w:multiLevelType w:val="hybridMultilevel"/>
     <w:tmpl w:val="6C86E0C4"/>
@@ -26013,7 +29145,7 @@
         <w:rFonts w:ascii="Aptos" w:eastAsiaTheme="minorHAnsi" w:hAnsi="Aptos" w:cstheme="minorBidi" w:hint="default"/>
       </w:rPr>
     </w:lvl>
-    <w:lvl w:ilvl="1" w:tplc="04090003" w:tentative="1">
+    <w:lvl w:ilvl="1" w:tplc="04090003">
       <w:start w:val="1"/>
       <w:numFmt w:val="bullet"/>
       <w:lvlText w:val="o"/>
@@ -26110,7 +29242,7 @@
       </w:rPr>
     </w:lvl>
   </w:abstractNum>
-  <w:abstractNum w:abstractNumId="1" w15:restartNumberingAfterBreak="0">
+  <w:abstractNum w:abstractNumId="2" w15:restartNumberingAfterBreak="0">
     <w:nsid w:val="5D373E35"/>
     <w:multiLevelType w:val="hybridMultilevel"/>
     <w:tmpl w:val="614AC440"/>
@@ -26222,7 +29354,7 @@
       </w:rPr>
     </w:lvl>
   </w:abstractNum>
-  <w:abstractNum w:abstractNumId="2" w15:restartNumberingAfterBreak="0">
+  <w:abstractNum w:abstractNumId="3" w15:restartNumberingAfterBreak="0">
     <w:nsid w:val="68C76C98"/>
     <w:multiLevelType w:val="hybridMultilevel"/>
     <w:tmpl w:val="BDCA6C12"/>
@@ -26312,13 +29444,16 @@
     </w:lvl>
   </w:abstractNum>
   <w:num w:numId="1" w16cid:durableId="104271530">
-    <w:abstractNumId w:val="0"/>
+    <w:abstractNumId w:val="1"/>
   </w:num>
   <w:num w:numId="2" w16cid:durableId="378867533">
-    <w:abstractNumId w:val="1"/>
+    <w:abstractNumId w:val="2"/>
   </w:num>
   <w:num w:numId="3" w16cid:durableId="964845960">
-    <w:abstractNumId w:val="2"/>
+    <w:abstractNumId w:val="3"/>
+  </w:num>
+  <w:num w:numId="4" w16cid:durableId="267666849">
+    <w:abstractNumId w:val="0"/>
   </w:num>
 </w:numbering>
 </file>
@@ -26770,7 +29905,6 @@
     <w:next w:val="Normal"/>
     <w:link w:val="Heading3Char"/>
     <w:uiPriority w:val="9"/>
-    <w:semiHidden/>
     <w:unhideWhenUsed/>
     <w:qFormat/>
     <w:rsid w:val="005F15A6"/>
@@ -26974,7 +30108,6 @@
     <w:basedOn w:val="DefaultParagraphFont"/>
     <w:link w:val="Heading3"/>
     <w:uiPriority w:val="9"/>
-    <w:semiHidden/>
     <w:rsid w:val="005F15A6"/>
     <w:rPr>
       <w:rFonts w:eastAsiaTheme="majorEastAsia" w:cstheme="majorBidi"/>
@@ -27268,6 +30401,57 @@
       <w:rFonts w:ascii="Courier New" w:hAnsi="Courier New" w:cs="Courier New"/>
       <w:sz w:val="21"/>
       <w:szCs w:val="21"/>
+    </w:rPr>
+  </w:style>
+  <w:style w:type="paragraph" w:styleId="HTMLPreformatted">
+    <w:name w:val="HTML Preformatted"/>
+    <w:basedOn w:val="Normal"/>
+    <w:link w:val="HTMLPreformattedChar"/>
+    <w:uiPriority w:val="99"/>
+    <w:semiHidden/>
+    <w:unhideWhenUsed/>
+    <w:rsid w:val="00612EFC"/>
+    <w:pPr>
+      <w:tabs>
+        <w:tab w:val="left" w:pos="916"/>
+        <w:tab w:val="left" w:pos="1832"/>
+        <w:tab w:val="left" w:pos="2748"/>
+        <w:tab w:val="left" w:pos="3664"/>
+        <w:tab w:val="left" w:pos="4580"/>
+        <w:tab w:val="left" w:pos="5496"/>
+        <w:tab w:val="left" w:pos="6412"/>
+        <w:tab w:val="left" w:pos="7328"/>
+        <w:tab w:val="left" w:pos="8244"/>
+        <w:tab w:val="left" w:pos="9160"/>
+        <w:tab w:val="left" w:pos="10076"/>
+        <w:tab w:val="left" w:pos="10992"/>
+        <w:tab w:val="left" w:pos="11908"/>
+        <w:tab w:val="left" w:pos="12824"/>
+        <w:tab w:val="left" w:pos="13740"/>
+        <w:tab w:val="left" w:pos="14656"/>
+      </w:tabs>
+    </w:pPr>
+    <w:rPr>
+      <w:rFonts w:ascii="Courier New" w:eastAsia="Times New Roman" w:hAnsi="Courier New" w:cs="Courier New"/>
+      <w:kern w:val="0"/>
+      <w:sz w:val="20"/>
+      <w:szCs w:val="20"/>
+      <w14:ligatures w14:val="none"/>
+    </w:rPr>
+  </w:style>
+  <w:style w:type="character" w:customStyle="1" w:styleId="HTMLPreformattedChar">
+    <w:name w:val="HTML Preformatted Char"/>
+    <w:basedOn w:val="DefaultParagraphFont"/>
+    <w:link w:val="HTMLPreformatted"/>
+    <w:uiPriority w:val="99"/>
+    <w:semiHidden/>
+    <w:rsid w:val="00612EFC"/>
+    <w:rPr>
+      <w:rFonts w:ascii="Courier New" w:eastAsia="Times New Roman" w:hAnsi="Courier New" w:cs="Courier New"/>
+      <w:kern w:val="0"/>
+      <w:sz w:val="20"/>
+      <w:szCs w:val="20"/>
+      <w14:ligatures w14:val="none"/>
     </w:rPr>
   </w:style>
 </w:styles>

</xml_diff>

<commit_message>
Adding NavigationSample - A project to explain how the navigation works in JetPack Compose
</commit_message>
<xml_diff>
--- a/The Complete Android 14 and Kotlin Development Masterclass.docx
+++ b/The Complete Android 14 and Kotlin Development Masterclass.docx
@@ -28991,8 +28991,1324 @@
     </w:p>
     <w:p>
       <w:pPr>
-        <w:jc w:val="both"/>
-      </w:pPr>
+        <w:pStyle w:val="Heading1"/>
+      </w:pPr>
+      <w:r>
+        <w:t>Navigation in Android</w:t>
+      </w:r>
+    </w:p>
+    <w:p>
+      <w:pPr>
+        <w:jc w:val="both"/>
+      </w:pPr>
+    </w:p>
+    <w:p>
+      <w:pPr>
+        <w:pStyle w:val="Heading2"/>
+      </w:pPr>
+      <w:r>
+        <w:t>NavHost, NavController and Navigating</w:t>
+      </w:r>
+    </w:p>
+    <w:p>
+      <w:pPr>
+        <w:jc w:val="both"/>
+      </w:pPr>
+      <w:r>
+        <w:t xml:space="preserve">Para poder moverse entre “pantallas” en </w:t>
+      </w:r>
+      <w:r>
+        <w:t>el</w:t>
+      </w:r>
+      <w:r>
+        <w:t xml:space="preserve"> app, Android ofrece el Navigation component, que provee soporte a Jetpack Compose. Para poder sacar provecho de este componente, lo primero que hay que hacer es agregar la dependencia al proyecto, por ejemplo:</w:t>
+      </w:r>
+    </w:p>
+    <w:p>
+      <w:pPr>
+        <w:jc w:val="both"/>
+      </w:pPr>
+    </w:p>
+    <w:p>
+      <w:pPr>
+        <w:pStyle w:val="CodeExample"/>
+      </w:pPr>
+      <w:r>
+        <w:t>dependencies {</w:t>
+      </w:r>
+    </w:p>
+    <w:p>
+      <w:pPr>
+        <w:pStyle w:val="CodeExample"/>
+      </w:pPr>
+      <w:r>
+        <w:t xml:space="preserve">    val nav_version = "2.7.7"</w:t>
+      </w:r>
+    </w:p>
+    <w:p>
+      <w:pPr>
+        <w:pStyle w:val="CodeExample"/>
+      </w:pPr>
+    </w:p>
+    <w:p>
+      <w:pPr>
+        <w:pStyle w:val="CodeExample"/>
+      </w:pPr>
+      <w:r>
+        <w:t xml:space="preserve">    implementation("androidx.navigation:navigation-compose:$nav_version")</w:t>
+      </w:r>
+    </w:p>
+    <w:p>
+      <w:pPr>
+        <w:pStyle w:val="CodeExample"/>
+      </w:pPr>
+      <w:r>
+        <w:t>}</w:t>
+      </w:r>
+    </w:p>
+    <w:p>
+      <w:pPr>
+        <w:jc w:val="both"/>
+      </w:pPr>
+    </w:p>
+    <w:p>
+      <w:pPr>
+        <w:jc w:val="both"/>
+      </w:pPr>
+      <w:r>
+        <w:t>Para implementar la navegacion, se necesita de</w:t>
+      </w:r>
+      <w:r>
+        <w:t xml:space="preserve"> tres cosas:</w:t>
+      </w:r>
+    </w:p>
+    <w:p>
+      <w:pPr>
+        <w:pStyle w:val="ListParagraph"/>
+        <w:numPr>
+          <w:ilvl w:val="0"/>
+          <w:numId w:val="5"/>
+        </w:numPr>
+        <w:jc w:val="both"/>
+      </w:pPr>
+      <w:r>
+        <w:t>NavController: responsible de la navegación entre destinos (pantallas en el app). Expone métodos que permiten la navegación.</w:t>
+      </w:r>
+    </w:p>
+    <w:p>
+      <w:pPr>
+        <w:pStyle w:val="ListParagraph"/>
+        <w:numPr>
+          <w:ilvl w:val="0"/>
+          <w:numId w:val="5"/>
+        </w:numPr>
+        <w:jc w:val="both"/>
+      </w:pPr>
+      <w:r>
+        <w:t>NavGraph: Mapea los composables para cada destino al que se puede navegar.</w:t>
+      </w:r>
+    </w:p>
+    <w:p>
+      <w:pPr>
+        <w:pStyle w:val="ListParagraph"/>
+        <w:numPr>
+          <w:ilvl w:val="0"/>
+          <w:numId w:val="5"/>
+        </w:numPr>
+        <w:jc w:val="both"/>
+      </w:pPr>
+      <w:r>
+        <w:t>NavHost: un Composable que despliega otros composables destinos basados en una ruta. Es como un contendor para desplegar los destinos del NavGraph. Un beneficio de usar NavHost es que la logica de la navegación se mantiene separada del UI y todo en un mismo lugar.</w:t>
+      </w:r>
+    </w:p>
+    <w:p>
+      <w:pPr>
+        <w:jc w:val="both"/>
+      </w:pPr>
+    </w:p>
+    <w:p>
+      <w:pPr>
+        <w:pStyle w:val="Heading3"/>
+      </w:pPr>
+      <w:r>
+        <w:t>Implementing NavController and NavHost</w:t>
+      </w:r>
+    </w:p>
+    <w:p>
+      <w:pPr>
+        <w:jc w:val="both"/>
+      </w:pPr>
+      <w:r>
+        <w:t>El Navigation Controller es una parte fundamental, ya que este mantiene el navigation graph y expone metodos que permiten al app moverse entre los distintos destinos en el grafico.</w:t>
+      </w:r>
+    </w:p>
+    <w:p>
+      <w:pPr>
+        <w:jc w:val="both"/>
+      </w:pPr>
+    </w:p>
+    <w:p>
+      <w:pPr>
+        <w:jc w:val="both"/>
+      </w:pPr>
+      <w:r>
+        <w:lastRenderedPageBreak/>
+        <w:t>El Navigation Controller hace uso de la clase NavController. Cuando se usa Jetpack Compose, se llama mediante el rememberNavController.</w:t>
+      </w:r>
+    </w:p>
+    <w:p>
+      <w:pPr>
+        <w:jc w:val="both"/>
+      </w:pPr>
+    </w:p>
+    <w:p>
+      <w:pPr>
+        <w:jc w:val="both"/>
+      </w:pPr>
+    </w:p>
+    <w:p>
+      <w:pPr>
+        <w:jc w:val="both"/>
+      </w:pPr>
+      <w:r>
+        <w:t xml:space="preserve">La documentacion para el Navigation Controller: </w:t>
+      </w:r>
+      <w:hyperlink r:id="rId13" w:history="1">
+        <w:r>
+          <w:rPr>
+            <w:rStyle w:val="Hyperlink"/>
+          </w:rPr>
+          <w:t>https://developer.android.com/guide/navigation/navcontroller</w:t>
+        </w:r>
+      </w:hyperlink>
+    </w:p>
+    <w:p>
+      <w:pPr>
+        <w:jc w:val="both"/>
+      </w:pPr>
+    </w:p>
+    <w:p>
+      <w:pPr>
+        <w:jc w:val="both"/>
+      </w:pPr>
+      <w:r>
+        <w:t xml:space="preserve">Al definir el </w:t>
+      </w:r>
+      <w:r>
+        <w:t>NavHost</w:t>
+      </w:r>
+      <w:r>
+        <w:t xml:space="preserve">, se debe pasar la referencia del NavController y definir un destino de inicio.  Dentro del NavHost, se definen las diferentes rutas para el app. Una ruta es un String que corresponde a un destino y funciona como su identificador único. </w:t>
+      </w:r>
+    </w:p>
+    <w:p>
+      <w:pPr>
+        <w:jc w:val="both"/>
+      </w:pPr>
+    </w:p>
+    <w:p>
+      <w:pPr>
+        <w:jc w:val="both"/>
+      </w:pPr>
+      <w:r>
+        <w:t>Se usa una funcion composable para definir la ruta pero también se mapea esta ruta a un composable específico o pantalla que se va a desplegar cuando se use la ruta.</w:t>
+      </w:r>
+    </w:p>
+    <w:p>
+      <w:pPr>
+        <w:jc w:val="both"/>
+      </w:pPr>
+    </w:p>
+    <w:p>
+      <w:pPr>
+        <w:jc w:val="both"/>
+      </w:pPr>
+      <w:r>
+        <w:t>Para navegar entre pantallas, se necesitan los métodos del navController. Lo que se hace es pasar una funcion como parametro a cada composable para especificar que es lo que va a pasar cuando el usuario le de click al botón para poder moverse a la siguiente pantalla. Por lo que cada composable va a recibir por parametro una función que trabaja como un button handler para cada botón que permita moverse entre pantallas.</w:t>
+      </w:r>
+    </w:p>
+    <w:p>
+      <w:pPr>
+        <w:jc w:val="both"/>
+      </w:pPr>
+    </w:p>
+    <w:p>
+      <w:pPr>
+        <w:jc w:val="both"/>
+      </w:pPr>
+      <w:r>
+        <w:t>Al llamar al navigate(), no solo se cambia de pantalla, tambien se posiciona dicha pantalla en el tope del back stack, por lo que cuando el usuario presiona el botón de back, se puede nevegar a la pantalla previa.</w:t>
+      </w:r>
+    </w:p>
+    <w:p>
+      <w:pPr>
+        <w:jc w:val="both"/>
+      </w:pPr>
+    </w:p>
+    <w:p>
+      <w:pPr>
+        <w:jc w:val="both"/>
+      </w:pPr>
+      <w:r>
+        <w:t>El siguiente es un ejemplo de un proyecto que usa varias pantallas para un app de pedidos de cupcakes.</w:t>
+      </w:r>
+    </w:p>
+    <w:p>
+      <w:pPr>
+        <w:jc w:val="both"/>
+      </w:pPr>
+    </w:p>
+    <w:p>
+      <w:pPr>
+        <w:pStyle w:val="CodeExample"/>
+      </w:pPr>
+      <w:r>
+        <w:t>/**</w:t>
+      </w:r>
+    </w:p>
+    <w:p>
+      <w:pPr>
+        <w:pStyle w:val="CodeExample"/>
+      </w:pPr>
+      <w:r>
+        <w:t xml:space="preserve"> * Enum class to define the routes</w:t>
+      </w:r>
+    </w:p>
+    <w:p>
+      <w:pPr>
+        <w:pStyle w:val="CodeExample"/>
+      </w:pPr>
+      <w:r>
+        <w:t xml:space="preserve"> */</w:t>
+      </w:r>
+    </w:p>
+    <w:p>
+      <w:pPr>
+        <w:pStyle w:val="CodeExample"/>
+      </w:pPr>
+      <w:r>
+        <w:t>enum class CupcakeScreen(){</w:t>
+      </w:r>
+    </w:p>
+    <w:p>
+      <w:pPr>
+        <w:pStyle w:val="CodeExample"/>
+      </w:pPr>
+      <w:r>
+        <w:t xml:space="preserve">    Start,</w:t>
+      </w:r>
+    </w:p>
+    <w:p>
+      <w:pPr>
+        <w:pStyle w:val="CodeExample"/>
+      </w:pPr>
+      <w:r>
+        <w:t xml:space="preserve">    Flavor,</w:t>
+      </w:r>
+    </w:p>
+    <w:p>
+      <w:pPr>
+        <w:pStyle w:val="CodeExample"/>
+      </w:pPr>
+      <w:r>
+        <w:t xml:space="preserve">    Pickup,</w:t>
+      </w:r>
+    </w:p>
+    <w:p>
+      <w:pPr>
+        <w:pStyle w:val="CodeExample"/>
+      </w:pPr>
+      <w:r>
+        <w:t xml:space="preserve">    Summary</w:t>
+      </w:r>
+    </w:p>
+    <w:p>
+      <w:pPr>
+        <w:pStyle w:val="CodeExample"/>
+      </w:pPr>
+      <w:r>
+        <w:t>}</w:t>
+      </w:r>
+    </w:p>
+    <w:p>
+      <w:pPr>
+        <w:pStyle w:val="CodeExample"/>
+      </w:pPr>
+    </w:p>
+    <w:p>
+      <w:pPr>
+        <w:pStyle w:val="CodeExample"/>
+      </w:pPr>
+      <w:r>
+        <w:t>/**</w:t>
+      </w:r>
+    </w:p>
+    <w:p>
+      <w:pPr>
+        <w:pStyle w:val="CodeExample"/>
+      </w:pPr>
+      <w:r>
+        <w:t xml:space="preserve"> * Composable that displays the topBar and displays back button if back navigation is possible.</w:t>
+      </w:r>
+    </w:p>
+    <w:p>
+      <w:pPr>
+        <w:pStyle w:val="CodeExample"/>
+      </w:pPr>
+      <w:r>
+        <w:t xml:space="preserve"> */</w:t>
+      </w:r>
+    </w:p>
+    <w:p>
+      <w:pPr>
+        <w:pStyle w:val="CodeExample"/>
+      </w:pPr>
+      <w:r>
+        <w:t>@Composable</w:t>
+      </w:r>
+    </w:p>
+    <w:p>
+      <w:pPr>
+        <w:pStyle w:val="CodeExample"/>
+      </w:pPr>
+      <w:r>
+        <w:t>fun CupcakeAppBar(</w:t>
+      </w:r>
+    </w:p>
+    <w:p>
+      <w:pPr>
+        <w:pStyle w:val="CodeExample"/>
+      </w:pPr>
+      <w:r>
+        <w:t xml:space="preserve">    canNavigateBack: Boolean,</w:t>
+      </w:r>
+    </w:p>
+    <w:p>
+      <w:pPr>
+        <w:pStyle w:val="CodeExample"/>
+      </w:pPr>
+      <w:r>
+        <w:t xml:space="preserve">    navigateUp: () -&gt; Unit,</w:t>
+      </w:r>
+    </w:p>
+    <w:p>
+      <w:pPr>
+        <w:pStyle w:val="CodeExample"/>
+      </w:pPr>
+      <w:r>
+        <w:t xml:space="preserve">    modifier: Modifier = Modifier</w:t>
+      </w:r>
+    </w:p>
+    <w:p>
+      <w:pPr>
+        <w:pStyle w:val="CodeExample"/>
+      </w:pPr>
+      <w:r>
+        <w:t>) {</w:t>
+      </w:r>
+    </w:p>
+    <w:p>
+      <w:pPr>
+        <w:pStyle w:val="CodeExample"/>
+      </w:pPr>
+      <w:r>
+        <w:t xml:space="preserve">    TopAppBar(</w:t>
+      </w:r>
+    </w:p>
+    <w:p>
+      <w:pPr>
+        <w:pStyle w:val="CodeExample"/>
+      </w:pPr>
+      <w:r>
+        <w:lastRenderedPageBreak/>
+        <w:t xml:space="preserve">        title = { Text(stringResource(id = R.string.app_name)) },</w:t>
+      </w:r>
+    </w:p>
+    <w:p>
+      <w:pPr>
+        <w:pStyle w:val="CodeExample"/>
+      </w:pPr>
+      <w:r>
+        <w:t xml:space="preserve">        colors = TopAppBarDefaults.mediumTopAppBarColors(</w:t>
+      </w:r>
+    </w:p>
+    <w:p>
+      <w:pPr>
+        <w:pStyle w:val="CodeExample"/>
+      </w:pPr>
+      <w:r>
+        <w:t xml:space="preserve">            containerColor = MaterialTheme.colorScheme.primaryContainer</w:t>
+      </w:r>
+    </w:p>
+    <w:p>
+      <w:pPr>
+        <w:pStyle w:val="CodeExample"/>
+      </w:pPr>
+      <w:r>
+        <w:t xml:space="preserve">        ),</w:t>
+      </w:r>
+    </w:p>
+    <w:p>
+      <w:pPr>
+        <w:pStyle w:val="CodeExample"/>
+      </w:pPr>
+      <w:r>
+        <w:t xml:space="preserve">        modifier = modifier,</w:t>
+      </w:r>
+    </w:p>
+    <w:p>
+      <w:pPr>
+        <w:pStyle w:val="CodeExample"/>
+      </w:pPr>
+      <w:r>
+        <w:t xml:space="preserve">        navigationIcon = {</w:t>
+      </w:r>
+    </w:p>
+    <w:p>
+      <w:pPr>
+        <w:pStyle w:val="CodeExample"/>
+      </w:pPr>
+      <w:r>
+        <w:t xml:space="preserve">            if (canNavigateBack) {</w:t>
+      </w:r>
+    </w:p>
+    <w:p>
+      <w:pPr>
+        <w:pStyle w:val="CodeExample"/>
+      </w:pPr>
+      <w:r>
+        <w:t xml:space="preserve">                IconButton(onClick = navigateUp) {</w:t>
+      </w:r>
+    </w:p>
+    <w:p>
+      <w:pPr>
+        <w:pStyle w:val="CodeExample"/>
+      </w:pPr>
+      <w:r>
+        <w:t xml:space="preserve">                    Icon(</w:t>
+      </w:r>
+    </w:p>
+    <w:p>
+      <w:pPr>
+        <w:pStyle w:val="CodeExample"/>
+      </w:pPr>
+      <w:r>
+        <w:t xml:space="preserve">                        imageVector = Icons.Filled.ArrowBack,</w:t>
+      </w:r>
+    </w:p>
+    <w:p>
+      <w:pPr>
+        <w:pStyle w:val="CodeExample"/>
+      </w:pPr>
+      <w:r>
+        <w:t xml:space="preserve">                        contentDescription = stringResource(R.string.back_button)</w:t>
+      </w:r>
+    </w:p>
+    <w:p>
+      <w:pPr>
+        <w:pStyle w:val="CodeExample"/>
+      </w:pPr>
+      <w:r>
+        <w:t xml:space="preserve">                    )</w:t>
+      </w:r>
+    </w:p>
+    <w:p>
+      <w:pPr>
+        <w:pStyle w:val="CodeExample"/>
+      </w:pPr>
+      <w:r>
+        <w:t xml:space="preserve">                }</w:t>
+      </w:r>
+    </w:p>
+    <w:p>
+      <w:pPr>
+        <w:pStyle w:val="CodeExample"/>
+      </w:pPr>
+      <w:r>
+        <w:t xml:space="preserve">            }</w:t>
+      </w:r>
+    </w:p>
+    <w:p>
+      <w:pPr>
+        <w:pStyle w:val="CodeExample"/>
+      </w:pPr>
+      <w:r>
+        <w:t xml:space="preserve">        }</w:t>
+      </w:r>
+    </w:p>
+    <w:p>
+      <w:pPr>
+        <w:pStyle w:val="CodeExample"/>
+      </w:pPr>
+      <w:r>
+        <w:t xml:space="preserve">    )</w:t>
+      </w:r>
+    </w:p>
+    <w:p>
+      <w:pPr>
+        <w:pStyle w:val="CodeExample"/>
+      </w:pPr>
+      <w:r>
+        <w:t>}</w:t>
+      </w:r>
+    </w:p>
+    <w:p>
+      <w:pPr>
+        <w:pStyle w:val="CodeExample"/>
+      </w:pPr>
+    </w:p>
+    <w:p>
+      <w:pPr>
+        <w:pStyle w:val="CodeExample"/>
+      </w:pPr>
+      <w:r>
+        <w:t>@Composable</w:t>
+      </w:r>
+    </w:p>
+    <w:p>
+      <w:pPr>
+        <w:pStyle w:val="CodeExample"/>
+      </w:pPr>
+      <w:r>
+        <w:t>fun CupcakeApp(</w:t>
+      </w:r>
+    </w:p>
+    <w:p>
+      <w:pPr>
+        <w:pStyle w:val="CodeExample"/>
+      </w:pPr>
+      <w:r>
+        <w:t xml:space="preserve">    viewModel: OrderViewModel = viewModel(),</w:t>
+      </w:r>
+    </w:p>
+    <w:p>
+      <w:pPr>
+        <w:pStyle w:val="CodeExample"/>
+      </w:pPr>
+      <w:r>
+        <w:t xml:space="preserve">    navController: NavHostController = rememberNavController()</w:t>
+      </w:r>
+    </w:p>
+    <w:p>
+      <w:pPr>
+        <w:pStyle w:val="CodeExample"/>
+      </w:pPr>
+      <w:r>
+        <w:t>) {</w:t>
+      </w:r>
+    </w:p>
+    <w:p>
+      <w:pPr>
+        <w:pStyle w:val="CodeExample"/>
+      </w:pPr>
+    </w:p>
+    <w:p>
+      <w:pPr>
+        <w:pStyle w:val="CodeExample"/>
+      </w:pPr>
+      <w:r>
+        <w:t xml:space="preserve">    Scaffold(</w:t>
+      </w:r>
+    </w:p>
+    <w:p>
+      <w:pPr>
+        <w:pStyle w:val="CodeExample"/>
+      </w:pPr>
+      <w:r>
+        <w:t xml:space="preserve">        topBar = {</w:t>
+      </w:r>
+    </w:p>
+    <w:p>
+      <w:pPr>
+        <w:pStyle w:val="CodeExample"/>
+      </w:pPr>
+      <w:r>
+        <w:t xml:space="preserve">            CupcakeAppBar(</w:t>
+      </w:r>
+    </w:p>
+    <w:p>
+      <w:pPr>
+        <w:pStyle w:val="CodeExample"/>
+      </w:pPr>
+      <w:r>
+        <w:t xml:space="preserve">                canNavigateBack = false,</w:t>
+      </w:r>
+    </w:p>
+    <w:p>
+      <w:pPr>
+        <w:pStyle w:val="CodeExample"/>
+      </w:pPr>
+      <w:r>
+        <w:t xml:space="preserve">                navigateUp = { /* TODO: implement back navigation */ }</w:t>
+      </w:r>
+    </w:p>
+    <w:p>
+      <w:pPr>
+        <w:pStyle w:val="CodeExample"/>
+      </w:pPr>
+      <w:r>
+        <w:t xml:space="preserve">            )</w:t>
+      </w:r>
+    </w:p>
+    <w:p>
+      <w:pPr>
+        <w:pStyle w:val="CodeExample"/>
+      </w:pPr>
+      <w:r>
+        <w:t xml:space="preserve">        }</w:t>
+      </w:r>
+    </w:p>
+    <w:p>
+      <w:pPr>
+        <w:pStyle w:val="CodeExample"/>
+      </w:pPr>
+      <w:r>
+        <w:t xml:space="preserve">    ) { innerPadding -&gt;</w:t>
+      </w:r>
+    </w:p>
+    <w:p>
+      <w:pPr>
+        <w:pStyle w:val="CodeExample"/>
+      </w:pPr>
+      <w:r>
+        <w:t xml:space="preserve">        val uiState by viewModel.uiState.collectAsState()</w:t>
+      </w:r>
+    </w:p>
+    <w:p>
+      <w:pPr>
+        <w:pStyle w:val="CodeExample"/>
+      </w:pPr>
+    </w:p>
+    <w:p>
+      <w:pPr>
+        <w:pStyle w:val="CodeExample"/>
+      </w:pPr>
+      <w:r>
+        <w:t xml:space="preserve">        // Define the NavHost and pass the navController and the start destination</w:t>
+      </w:r>
+    </w:p>
+    <w:p>
+      <w:pPr>
+        <w:pStyle w:val="CodeExample"/>
+      </w:pPr>
+      <w:r>
+        <w:t xml:space="preserve">        NavHost(</w:t>
+      </w:r>
+    </w:p>
+    <w:p>
+      <w:pPr>
+        <w:pStyle w:val="CodeExample"/>
+      </w:pPr>
+      <w:r>
+        <w:t xml:space="preserve">            navController = navController,</w:t>
+      </w:r>
+    </w:p>
+    <w:p>
+      <w:pPr>
+        <w:pStyle w:val="CodeExample"/>
+      </w:pPr>
+      <w:r>
+        <w:t xml:space="preserve">            startDestination = CupcakeScreen.Start.name,</w:t>
+      </w:r>
+    </w:p>
+    <w:p>
+      <w:pPr>
+        <w:pStyle w:val="CodeExample"/>
+      </w:pPr>
+      <w:r>
+        <w:t xml:space="preserve">            modifier = Modifier.padding(innerPadding)</w:t>
+      </w:r>
+    </w:p>
+    <w:p>
+      <w:pPr>
+        <w:pStyle w:val="CodeExample"/>
+      </w:pPr>
+      <w:r>
+        <w:t xml:space="preserve">        ){</w:t>
+      </w:r>
+    </w:p>
+    <w:p>
+      <w:pPr>
+        <w:pStyle w:val="CodeExample"/>
+      </w:pPr>
+      <w:r>
+        <w:t xml:space="preserve">            // We call different composables to define the routes</w:t>
+      </w:r>
+    </w:p>
+    <w:p>
+      <w:pPr>
+        <w:pStyle w:val="CodeExample"/>
+      </w:pPr>
+      <w:r>
+        <w:t xml:space="preserve">            // Define route for the StartOrderScreen</w:t>
+      </w:r>
+    </w:p>
+    <w:p>
+      <w:pPr>
+        <w:pStyle w:val="CodeExample"/>
+      </w:pPr>
+      <w:r>
+        <w:t xml:space="preserve">            composable(route = CupcakeScreen.Start.name){</w:t>
+      </w:r>
+    </w:p>
+    <w:p>
+      <w:pPr>
+        <w:pStyle w:val="CodeExample"/>
+      </w:pPr>
+      <w:r>
+        <w:t xml:space="preserve">                StartOrderScreen(quantityOptions = DataSource.quantityOptions,</w:t>
+      </w:r>
+    </w:p>
+    <w:p>
+      <w:pPr>
+        <w:pStyle w:val="CodeExample"/>
+      </w:pPr>
+      <w:r>
+        <w:t xml:space="preserve">                    onNextButtonClicked = {</w:t>
+      </w:r>
+    </w:p>
+    <w:p>
+      <w:pPr>
+        <w:pStyle w:val="CodeExample"/>
+      </w:pPr>
+      <w:r>
+        <w:t xml:space="preserve">                        // Update the view model so that the app displays the correct subtotal</w:t>
+      </w:r>
+    </w:p>
+    <w:p>
+      <w:pPr>
+        <w:pStyle w:val="CodeExample"/>
+      </w:pPr>
+      <w:r>
+        <w:t xml:space="preserve">                        viewModel.setQuantity(it)</w:t>
+      </w:r>
+    </w:p>
+    <w:p>
+      <w:pPr>
+        <w:pStyle w:val="CodeExample"/>
+      </w:pPr>
+      <w:r>
+        <w:t xml:space="preserve">                        // Navigate to the next screen</w:t>
+      </w:r>
+    </w:p>
+    <w:p>
+      <w:pPr>
+        <w:pStyle w:val="CodeExample"/>
+      </w:pPr>
+      <w:r>
+        <w:t xml:space="preserve">                        navController.navigate(CupcakeScreen.Flavor.name)</w:t>
+      </w:r>
+    </w:p>
+    <w:p>
+      <w:pPr>
+        <w:pStyle w:val="CodeExample"/>
+      </w:pPr>
+      <w:r>
+        <w:t xml:space="preserve">                    },</w:t>
+      </w:r>
+    </w:p>
+    <w:p>
+      <w:pPr>
+        <w:pStyle w:val="CodeExample"/>
+      </w:pPr>
+      <w:r>
+        <w:lastRenderedPageBreak/>
+        <w:t xml:space="preserve">                    modifier = Modifier</w:t>
+      </w:r>
+    </w:p>
+    <w:p>
+      <w:pPr>
+        <w:pStyle w:val="CodeExample"/>
+      </w:pPr>
+      <w:r>
+        <w:t xml:space="preserve">                        .fillMaxSize()</w:t>
+      </w:r>
+    </w:p>
+    <w:p>
+      <w:pPr>
+        <w:pStyle w:val="CodeExample"/>
+      </w:pPr>
+      <w:r>
+        <w:t xml:space="preserve">                        .padding(dimensionResource(id = R.dimen.padding_medium)))</w:t>
+      </w:r>
+    </w:p>
+    <w:p>
+      <w:pPr>
+        <w:pStyle w:val="CodeExample"/>
+      </w:pPr>
+      <w:r>
+        <w:t xml:space="preserve">            }</w:t>
+      </w:r>
+    </w:p>
+    <w:p>
+      <w:pPr>
+        <w:pStyle w:val="CodeExample"/>
+      </w:pPr>
+      <w:r>
+        <w:t xml:space="preserve">            // Define route for the Flavor Screen</w:t>
+      </w:r>
+    </w:p>
+    <w:p>
+      <w:pPr>
+        <w:pStyle w:val="CodeExample"/>
+      </w:pPr>
+      <w:r>
+        <w:t xml:space="preserve">            composable(route = CupcakeScreen.Flavor.name){</w:t>
+      </w:r>
+    </w:p>
+    <w:p>
+      <w:pPr>
+        <w:pStyle w:val="CodeExample"/>
+      </w:pPr>
+      <w:r>
+        <w:t xml:space="preserve">                val context = LocalContext.current</w:t>
+      </w:r>
+    </w:p>
+    <w:p>
+      <w:pPr>
+        <w:pStyle w:val="CodeExample"/>
+      </w:pPr>
+      <w:r>
+        <w:t xml:space="preserve">                SelectOptionScreen(</w:t>
+      </w:r>
+    </w:p>
+    <w:p>
+      <w:pPr>
+        <w:pStyle w:val="CodeExample"/>
+      </w:pPr>
+      <w:r>
+        <w:t xml:space="preserve">                    subtotal = uiState.price,</w:t>
+      </w:r>
+    </w:p>
+    <w:p>
+      <w:pPr>
+        <w:pStyle w:val="CodeExample"/>
+      </w:pPr>
+      <w:r>
+        <w:t xml:space="preserve">                    onNextButtonClicked = { navController.navigate(CupcakeScreen.Pickup.name) },</w:t>
+      </w:r>
+    </w:p>
+    <w:p>
+      <w:pPr>
+        <w:pStyle w:val="CodeExample"/>
+      </w:pPr>
+      <w:r>
+        <w:t xml:space="preserve">                    onCancelButtonClicked = {</w:t>
+      </w:r>
+    </w:p>
+    <w:p>
+      <w:pPr>
+        <w:pStyle w:val="CodeExample"/>
+      </w:pPr>
+      <w:r>
+        <w:t xml:space="preserve">                        cancelOrderAndNavigateToStart(viewModel, navController)</w:t>
+      </w:r>
+    </w:p>
+    <w:p>
+      <w:pPr>
+        <w:pStyle w:val="CodeExample"/>
+      </w:pPr>
+      <w:r>
+        <w:t xml:space="preserve">                    },</w:t>
+      </w:r>
+    </w:p>
+    <w:p>
+      <w:pPr>
+        <w:pStyle w:val="CodeExample"/>
+      </w:pPr>
+      <w:r>
+        <w:t xml:space="preserve">                    options = DataSource.flavors.map { id -&gt; context.resources.getString(id) },</w:t>
+      </w:r>
+    </w:p>
+    <w:p>
+      <w:pPr>
+        <w:pStyle w:val="CodeExample"/>
+      </w:pPr>
+      <w:r>
+        <w:t xml:space="preserve">                    onSelectionChanged = { viewModel.setFlavor(it) },</w:t>
+      </w:r>
+    </w:p>
+    <w:p>
+      <w:pPr>
+        <w:pStyle w:val="CodeExample"/>
+      </w:pPr>
+      <w:r>
+        <w:t xml:space="preserve">                    modifier = Modifier.fillMaxHeight()</w:t>
+      </w:r>
+    </w:p>
+    <w:p>
+      <w:pPr>
+        <w:pStyle w:val="CodeExample"/>
+      </w:pPr>
+      <w:r>
+        <w:t xml:space="preserve">                )</w:t>
+      </w:r>
+    </w:p>
+    <w:p>
+      <w:pPr>
+        <w:pStyle w:val="CodeExample"/>
+      </w:pPr>
+      <w:r>
+        <w:t xml:space="preserve">            }</w:t>
+      </w:r>
+    </w:p>
+    <w:p>
+      <w:pPr>
+        <w:pStyle w:val="CodeExample"/>
+      </w:pPr>
+    </w:p>
+    <w:p>
+      <w:pPr>
+        <w:pStyle w:val="CodeExample"/>
+      </w:pPr>
+      <w:r>
+        <w:t xml:space="preserve">            composable(route = CupcakeScreen.Pickup.name){</w:t>
+      </w:r>
+    </w:p>
+    <w:p>
+      <w:pPr>
+        <w:pStyle w:val="CodeExample"/>
+      </w:pPr>
+      <w:r>
+        <w:t xml:space="preserve">                SelectOptionScreen(</w:t>
+      </w:r>
+    </w:p>
+    <w:p>
+      <w:pPr>
+        <w:pStyle w:val="CodeExample"/>
+      </w:pPr>
+      <w:r>
+        <w:t xml:space="preserve">                    subtotal = uiState.price,</w:t>
+      </w:r>
+    </w:p>
+    <w:p>
+      <w:pPr>
+        <w:pStyle w:val="CodeExample"/>
+      </w:pPr>
+      <w:r>
+        <w:t xml:space="preserve">                    onNextButtonClicked = { navController.navigate(CupcakeScreen.Summary.name) },</w:t>
+      </w:r>
+    </w:p>
+    <w:p>
+      <w:pPr>
+        <w:pStyle w:val="CodeExample"/>
+      </w:pPr>
+      <w:r>
+        <w:t xml:space="preserve">                    onCancelButtonClicked = {</w:t>
+      </w:r>
+    </w:p>
+    <w:p>
+      <w:pPr>
+        <w:pStyle w:val="CodeExample"/>
+      </w:pPr>
+      <w:r>
+        <w:t xml:space="preserve">                        cancelOrderAndNavigateToStart(viewModel, navController)</w:t>
+      </w:r>
+    </w:p>
+    <w:p>
+      <w:pPr>
+        <w:pStyle w:val="CodeExample"/>
+      </w:pPr>
+      <w:r>
+        <w:t xml:space="preserve">                    },</w:t>
+      </w:r>
+    </w:p>
+    <w:p>
+      <w:pPr>
+        <w:pStyle w:val="CodeExample"/>
+      </w:pPr>
+      <w:r>
+        <w:t xml:space="preserve">                    options = uiState.pickupOptions,</w:t>
+      </w:r>
+    </w:p>
+    <w:p>
+      <w:pPr>
+        <w:pStyle w:val="CodeExample"/>
+      </w:pPr>
+      <w:r>
+        <w:t xml:space="preserve">                    onSelectionChanged = { viewModel.setDate(it) },</w:t>
+      </w:r>
+    </w:p>
+    <w:p>
+      <w:pPr>
+        <w:pStyle w:val="CodeExample"/>
+      </w:pPr>
+      <w:r>
+        <w:t xml:space="preserve">                    modifier = Modifier.fillMaxHeight()</w:t>
+      </w:r>
+    </w:p>
+    <w:p>
+      <w:pPr>
+        <w:pStyle w:val="CodeExample"/>
+      </w:pPr>
+      <w:r>
+        <w:t xml:space="preserve">                )</w:t>
+      </w:r>
+    </w:p>
+    <w:p>
+      <w:pPr>
+        <w:pStyle w:val="CodeExample"/>
+      </w:pPr>
+      <w:r>
+        <w:t xml:space="preserve">            }</w:t>
+      </w:r>
+    </w:p>
+    <w:p>
+      <w:pPr>
+        <w:pStyle w:val="CodeExample"/>
+      </w:pPr>
+    </w:p>
+    <w:p>
+      <w:pPr>
+        <w:pStyle w:val="CodeExample"/>
+      </w:pPr>
+      <w:r>
+        <w:t xml:space="preserve">            composable(route = CupcakeScreen.Summary.name){</w:t>
+      </w:r>
+    </w:p>
+    <w:p>
+      <w:pPr>
+        <w:pStyle w:val="CodeExample"/>
+      </w:pPr>
+      <w:r>
+        <w:t xml:space="preserve">                OrderSummaryScreen(</w:t>
+      </w:r>
+    </w:p>
+    <w:p>
+      <w:pPr>
+        <w:pStyle w:val="CodeExample"/>
+      </w:pPr>
+      <w:r>
+        <w:t xml:space="preserve">                    orderUiState = uiState,</w:t>
+      </w:r>
+    </w:p>
+    <w:p>
+      <w:pPr>
+        <w:pStyle w:val="CodeExample"/>
+      </w:pPr>
+      <w:r>
+        <w:t xml:space="preserve">                    onCancelButtonClicked = {</w:t>
+      </w:r>
+    </w:p>
+    <w:p>
+      <w:pPr>
+        <w:pStyle w:val="CodeExample"/>
+      </w:pPr>
+      <w:r>
+        <w:t xml:space="preserve">                        cancelOrderAndNavigateToStart(viewModel, navController)</w:t>
+      </w:r>
+    </w:p>
+    <w:p>
+      <w:pPr>
+        <w:pStyle w:val="CodeExample"/>
+      </w:pPr>
+      <w:r>
+        <w:t xml:space="preserve">                    },</w:t>
+      </w:r>
+    </w:p>
+    <w:p>
+      <w:pPr>
+        <w:pStyle w:val="CodeExample"/>
+      </w:pPr>
+      <w:r>
+        <w:t xml:space="preserve">                    onSendButtonClicked = { subject: String, summary: String -&gt;</w:t>
+      </w:r>
+    </w:p>
+    <w:p>
+      <w:pPr>
+        <w:pStyle w:val="CodeExample"/>
+      </w:pPr>
+      <w:r>
+        <w:t xml:space="preserve">                    },</w:t>
+      </w:r>
+    </w:p>
+    <w:p>
+      <w:pPr>
+        <w:pStyle w:val="CodeExample"/>
+      </w:pPr>
+      <w:r>
+        <w:t xml:space="preserve">                    modifier = Modifier.fillMaxHeight())</w:t>
+      </w:r>
+    </w:p>
+    <w:p>
+      <w:pPr>
+        <w:pStyle w:val="CodeExample"/>
+      </w:pPr>
+      <w:r>
+        <w:t xml:space="preserve">            }</w:t>
+      </w:r>
+    </w:p>
+    <w:p>
+      <w:pPr>
+        <w:pStyle w:val="CodeExample"/>
+      </w:pPr>
+    </w:p>
+    <w:p>
+      <w:pPr>
+        <w:pStyle w:val="CodeExample"/>
+      </w:pPr>
+      <w:r>
+        <w:t xml:space="preserve">        }</w:t>
+      </w:r>
+    </w:p>
+    <w:p>
+      <w:pPr>
+        <w:pStyle w:val="CodeExample"/>
+      </w:pPr>
+      <w:r>
+        <w:t xml:space="preserve">    }</w:t>
+      </w:r>
+    </w:p>
+    <w:p>
+      <w:pPr>
+        <w:pStyle w:val="CodeExample"/>
+      </w:pPr>
+      <w:r>
+        <w:t>}</w:t>
+      </w:r>
+    </w:p>
+    <w:p>
+      <w:pPr>
+        <w:pStyle w:val="CodeExample"/>
+      </w:pPr>
+    </w:p>
+    <w:p>
+      <w:pPr>
+        <w:pStyle w:val="CodeExample"/>
+      </w:pPr>
+      <w:r>
+        <w:t>/**</w:t>
+      </w:r>
+    </w:p>
+    <w:p>
+      <w:pPr>
+        <w:pStyle w:val="CodeExample"/>
+      </w:pPr>
+      <w:r>
+        <w:t xml:space="preserve"> * Reset the app state in the view model and calls popBackStack to restart the flow again.</w:t>
+      </w:r>
+    </w:p>
+    <w:p>
+      <w:pPr>
+        <w:pStyle w:val="CodeExample"/>
+      </w:pPr>
+      <w:r>
+        <w:t xml:space="preserve"> */</w:t>
+      </w:r>
+    </w:p>
+    <w:p>
+      <w:pPr>
+        <w:pStyle w:val="CodeExample"/>
+      </w:pPr>
+      <w:r>
+        <w:t>private fun cancelOrderAndNavigateToStart(</w:t>
+      </w:r>
+    </w:p>
+    <w:p>
+      <w:pPr>
+        <w:pStyle w:val="CodeExample"/>
+      </w:pPr>
+      <w:r>
+        <w:t xml:space="preserve">    viewModel: OrderViewModel,</w:t>
+      </w:r>
+    </w:p>
+    <w:p>
+      <w:pPr>
+        <w:pStyle w:val="CodeExample"/>
+      </w:pPr>
+      <w:r>
+        <w:t xml:space="preserve">    navController: NavHostController</w:t>
+      </w:r>
+    </w:p>
+    <w:p>
+      <w:pPr>
+        <w:pStyle w:val="CodeExample"/>
+      </w:pPr>
+      <w:r>
+        <w:t>) {</w:t>
+      </w:r>
+    </w:p>
+    <w:p>
+      <w:pPr>
+        <w:pStyle w:val="CodeExample"/>
+      </w:pPr>
+      <w:r>
+        <w:t xml:space="preserve">    viewModel.resetOrder()</w:t>
+      </w:r>
+    </w:p>
+    <w:p>
+      <w:pPr>
+        <w:pStyle w:val="CodeExample"/>
+      </w:pPr>
+      <w:r>
+        <w:t xml:space="preserve">    // Pop the controller's back stack back to the start screen</w:t>
+      </w:r>
+    </w:p>
+    <w:p>
+      <w:pPr>
+        <w:pStyle w:val="CodeExample"/>
+      </w:pPr>
+      <w:r>
+        <w:t xml:space="preserve">    navController.popBackStack(CupcakeScreen.Start.name, inclusive = false)</w:t>
+      </w:r>
+    </w:p>
+    <w:p>
+      <w:pPr>
+        <w:pStyle w:val="CodeExample"/>
+      </w:pPr>
+      <w:r>
+        <w:t>}</w:t>
+      </w:r>
+    </w:p>
+    <w:p>
+      <w:pPr>
+        <w:jc w:val="both"/>
+      </w:pPr>
+    </w:p>
+    <w:p>
+      <w:pPr>
+        <w:jc w:val="both"/>
+      </w:pPr>
+      <w:r>
+        <w:t>En el proyecto se tiene</w:t>
+      </w:r>
+      <w:r>
+        <w:t xml:space="preserve"> tres composables que definen una pantalla cada uno (SelectOptionScreen, StartOrderScreen y SummaryScreen). Se utiliza un enum para definir los nombres de las pantallas, siendo Start la primera en visualizarse.</w:t>
+      </w:r>
+    </w:p>
+    <w:p>
+      <w:pPr>
+        <w:jc w:val="both"/>
+      </w:pPr>
+    </w:p>
+    <w:p>
+      <w:pPr>
+        <w:jc w:val="both"/>
+      </w:pPr>
+      <w:r>
+        <w:t>En el NavHost se definen los 4 destinos, cada uno llama a su respectivo composable.</w:t>
+      </w:r>
+    </w:p>
+    <w:p>
+      <w:pPr>
+        <w:jc w:val="both"/>
+      </w:pPr>
+      <w:r>
+        <w:t xml:space="preserve">En el caso del segundo y tercer destino se utiliza el mismo composable pero se le envía diferntes valores para las opciones a mostrar, asi como las funciones para un boton de Next y Cancel. </w:t>
+      </w:r>
+    </w:p>
+    <w:p>
+      <w:pPr>
+        <w:jc w:val="both"/>
+      </w:pPr>
+    </w:p>
+    <w:p>
+      <w:pPr>
+        <w:jc w:val="both"/>
+      </w:pPr>
+      <w:r>
+        <w:t>El botón Cancel llama a un metodo que basicamente reinicia el flujo y devuelve al usuario a la primer pantalla.</w:t>
+      </w:r>
     </w:p>
     <w:p>
       <w:pPr>
@@ -29443,6 +30759,95 @@
       </w:pPr>
     </w:lvl>
   </w:abstractNum>
+  <w:abstractNum w:abstractNumId="4" w15:restartNumberingAfterBreak="0">
+    <w:nsid w:val="764B79D7"/>
+    <w:multiLevelType w:val="hybridMultilevel"/>
+    <w:tmpl w:val="A258AAAA"/>
+    <w:lvl w:ilvl="0" w:tplc="0409000F">
+      <w:start w:val="1"/>
+      <w:numFmt w:val="decimal"/>
+      <w:lvlText w:val="%1."/>
+      <w:lvlJc w:val="left"/>
+      <w:pPr>
+        <w:ind w:left="720" w:hanging="360"/>
+      </w:pPr>
+      <w:rPr>
+        <w:rFonts w:hint="default"/>
+      </w:rPr>
+    </w:lvl>
+    <w:lvl w:ilvl="1" w:tplc="04090019" w:tentative="1">
+      <w:start w:val="1"/>
+      <w:numFmt w:val="lowerLetter"/>
+      <w:lvlText w:val="%2."/>
+      <w:lvlJc w:val="left"/>
+      <w:pPr>
+        <w:ind w:left="1440" w:hanging="360"/>
+      </w:pPr>
+    </w:lvl>
+    <w:lvl w:ilvl="2" w:tplc="0409001B" w:tentative="1">
+      <w:start w:val="1"/>
+      <w:numFmt w:val="lowerRoman"/>
+      <w:lvlText w:val="%3."/>
+      <w:lvlJc w:val="right"/>
+      <w:pPr>
+        <w:ind w:left="2160" w:hanging="180"/>
+      </w:pPr>
+    </w:lvl>
+    <w:lvl w:ilvl="3" w:tplc="0409000F" w:tentative="1">
+      <w:start w:val="1"/>
+      <w:numFmt w:val="decimal"/>
+      <w:lvlText w:val="%4."/>
+      <w:lvlJc w:val="left"/>
+      <w:pPr>
+        <w:ind w:left="2880" w:hanging="360"/>
+      </w:pPr>
+    </w:lvl>
+    <w:lvl w:ilvl="4" w:tplc="04090019" w:tentative="1">
+      <w:start w:val="1"/>
+      <w:numFmt w:val="lowerLetter"/>
+      <w:lvlText w:val="%5."/>
+      <w:lvlJc w:val="left"/>
+      <w:pPr>
+        <w:ind w:left="3600" w:hanging="360"/>
+      </w:pPr>
+    </w:lvl>
+    <w:lvl w:ilvl="5" w:tplc="0409001B" w:tentative="1">
+      <w:start w:val="1"/>
+      <w:numFmt w:val="lowerRoman"/>
+      <w:lvlText w:val="%6."/>
+      <w:lvlJc w:val="right"/>
+      <w:pPr>
+        <w:ind w:left="4320" w:hanging="180"/>
+      </w:pPr>
+    </w:lvl>
+    <w:lvl w:ilvl="6" w:tplc="0409000F" w:tentative="1">
+      <w:start w:val="1"/>
+      <w:numFmt w:val="decimal"/>
+      <w:lvlText w:val="%7."/>
+      <w:lvlJc w:val="left"/>
+      <w:pPr>
+        <w:ind w:left="5040" w:hanging="360"/>
+      </w:pPr>
+    </w:lvl>
+    <w:lvl w:ilvl="7" w:tplc="04090019" w:tentative="1">
+      <w:start w:val="1"/>
+      <w:numFmt w:val="lowerLetter"/>
+      <w:lvlText w:val="%8."/>
+      <w:lvlJc w:val="left"/>
+      <w:pPr>
+        <w:ind w:left="5760" w:hanging="360"/>
+      </w:pPr>
+    </w:lvl>
+    <w:lvl w:ilvl="8" w:tplc="0409001B" w:tentative="1">
+      <w:start w:val="1"/>
+      <w:numFmt w:val="lowerRoman"/>
+      <w:lvlText w:val="%9."/>
+      <w:lvlJc w:val="right"/>
+      <w:pPr>
+        <w:ind w:left="6480" w:hanging="180"/>
+      </w:pPr>
+    </w:lvl>
+  </w:abstractNum>
   <w:num w:numId="1" w16cid:durableId="104271530">
     <w:abstractNumId w:val="1"/>
   </w:num>
@@ -29454,6 +30859,9 @@
   </w:num>
   <w:num w:numId="4" w16cid:durableId="267666849">
     <w:abstractNumId w:val="0"/>
+  </w:num>
+  <w:num w:numId="5" w16cid:durableId="885989142">
+    <w:abstractNumId w:val="4"/>
   </w:num>
 </w:numbering>
 </file>

</xml_diff>